<commit_message>
model overlays for menu items
</commit_message>
<xml_diff>
--- a/status/TruMedical_WP_ToDo_0215.docx
+++ b/status/TruMedical_WP_ToDo_0215.docx
@@ -6218,161 +6218,78 @@
       </w:r>
     </w:p>
     <w:p>
-      <w:pPr>
+      <w:r>
         <w:rPr>
           <w:color w:val="000000" w:themeColor="text1"/>
         </w:rPr>
-      </w:pPr>
-      <w:r>
-        <w:rPr>
-          <w:color w:val="000000" w:themeColor="text1"/>
-        </w:rPr>
-        <w:tab/>
-      </w:r>
-      <w:r>
-        <w:rPr>
-          <w:color w:val="000000" w:themeColor="text1"/>
-        </w:rPr>
-        <w:tab/>
-      </w:r>
-      <w:r>
-        <w:rPr>
-          <w:color w:val="000000" w:themeColor="text1"/>
+        <w:tab/>
+      </w:r>
+      <w:r>
+        <w:rPr>
+          <w:color w:val="FF0000"/>
+        </w:rPr>
+        <w:tab/>
+      </w:r>
+      <w:r>
+        <w:rPr>
           <w:bdr w:val="single" w:sz="4" w:space="0" w:color="auto"/>
         </w:rPr>
         <w:t>6-4</w:t>
       </w:r>
       <w:r>
-        <w:rPr>
-          <w:color w:val="000000" w:themeColor="text1"/>
-        </w:rPr>
-        <w:t xml:space="preserve"> make left-nav a</w:t>
-      </w:r>
-      <w:r>
-        <w:rPr>
-          <w:color w:val="000000" w:themeColor="text1"/>
-        </w:rPr>
-        <w:t xml:space="preserve">ctive in the </w:t>
-      </w:r>
-      <w:r>
-        <w:rPr>
-          <w:color w:val="000000" w:themeColor="text1"/>
-        </w:rPr>
+        <w:t xml:space="preserve"> make left-nav active in the </w:t>
+      </w:r>
+      <w:r>
         <w:t>four</w:t>
       </w:r>
       <w:r>
-        <w:rPr>
-          <w:color w:val="000000" w:themeColor="text1"/>
-        </w:rPr>
-        <w:t xml:space="preserve"> product page templates</w:t>
-      </w:r>
-      <w:r>
-        <w:rPr>
-          <w:color w:val="000000" w:themeColor="text1"/>
-        </w:rPr>
-        <w:t>:</w:t>
-      </w:r>
-    </w:p>
-    <w:p>
-      <w:pPr>
-        <w:rPr>
-          <w:color w:val="000000" w:themeColor="text1"/>
-        </w:rPr>
-      </w:pPr>
-      <w:r>
-        <w:rPr>
-          <w:color w:val="000000" w:themeColor="text1"/>
-        </w:rPr>
-        <w:tab/>
-      </w:r>
-      <w:r>
-        <w:rPr>
-          <w:color w:val="000000" w:themeColor="text1"/>
-        </w:rPr>
-        <w:tab/>
-      </w:r>
-      <w:r>
-        <w:rPr>
-          <w:color w:val="000000" w:themeColor="text1"/>
-        </w:rPr>
+        <w:t xml:space="preserve"> product page templates:</w:t>
+      </w:r>
+    </w:p>
+    <w:p>
+      <w:r>
+        <w:tab/>
+      </w:r>
+      <w:r>
+        <w:tab/>
+      </w:r>
+      <w:r>
         <w:tab/>
         <w:t>simple</w:t>
       </w:r>
     </w:p>
     <w:p>
-      <w:pPr>
-        <w:rPr>
-          <w:color w:val="000000" w:themeColor="text1"/>
-        </w:rPr>
-      </w:pPr>
-      <w:r>
-        <w:rPr>
-          <w:color w:val="000000" w:themeColor="text1"/>
-        </w:rPr>
-        <w:tab/>
-      </w:r>
-      <w:r>
-        <w:rPr>
-          <w:color w:val="000000" w:themeColor="text1"/>
-        </w:rPr>
-        <w:tab/>
-      </w:r>
-      <w:r>
-        <w:rPr>
-          <w:color w:val="000000" w:themeColor="text1"/>
-        </w:rPr>
+      <w:r>
+        <w:tab/>
+      </w:r>
+      <w:r>
+        <w:tab/>
+      </w:r>
+      <w:r>
         <w:tab/>
         <w:t>base_product</w:t>
       </w:r>
     </w:p>
     <w:p>
-      <w:pPr>
-        <w:rPr>
-          <w:color w:val="000000" w:themeColor="text1"/>
-        </w:rPr>
-      </w:pPr>
-      <w:r>
-        <w:rPr>
-          <w:color w:val="000000" w:themeColor="text1"/>
-        </w:rPr>
-        <w:tab/>
-      </w:r>
-      <w:r>
-        <w:rPr>
-          <w:color w:val="000000" w:themeColor="text1"/>
-        </w:rPr>
-        <w:tab/>
-      </w:r>
-      <w:r>
-        <w:rPr>
-          <w:color w:val="000000" w:themeColor="text1"/>
-        </w:rPr>
+      <w:r>
+        <w:tab/>
+      </w:r>
+      <w:r>
+        <w:tab/>
+      </w:r>
+      <w:r>
         <w:tab/>
         <w:t>product_set</w:t>
       </w:r>
     </w:p>
     <w:p>
-      <w:pPr>
-        <w:rPr>
-          <w:color w:val="000000" w:themeColor="text1"/>
-        </w:rPr>
-      </w:pPr>
-      <w:r>
-        <w:rPr>
-          <w:color w:val="000000" w:themeColor="text1"/>
-        </w:rPr>
-        <w:tab/>
-      </w:r>
-      <w:r>
-        <w:rPr>
-          <w:color w:val="000000" w:themeColor="text1"/>
-        </w:rPr>
-        <w:tab/>
-      </w:r>
-      <w:r>
-        <w:rPr>
-          <w:color w:val="000000" w:themeColor="text1"/>
-        </w:rPr>
+      <w:r>
+        <w:tab/>
+      </w:r>
+      <w:r>
+        <w:tab/>
+      </w:r>
+      <w:r>
         <w:tab/>
         <w:t>complex</w:t>
       </w:r>
@@ -7430,14 +7347,28 @@
           <w:color w:val="FF6600"/>
           <w:u w:val="single"/>
         </w:rPr>
-        <w:t xml:space="preserve"> at some point in the process of inserting slider, lost the modal nature of left-menu popups</w:t>
-      </w:r>
-      <w:r>
-        <w:rPr>
-          <w:color w:val="FF6600"/>
+        <w:t xml:space="preserve"> </w:t>
+      </w:r>
+      <w:r>
+        <w:rPr>
+          <w:color w:val="008000"/>
           <w:u w:val="single"/>
         </w:rPr>
+        <w:t>at some point in the process of inserting slider, lost the modal nature of left-menu popups</w:t>
+      </w:r>
+      <w:r>
+        <w:rPr>
+          <w:color w:val="008000"/>
+          <w:u w:val="single"/>
+        </w:rPr>
         <w:t>; it is working properly in trumedical2.heroku.com which does not have the slider</w:t>
+      </w:r>
+      <w:r>
+        <w:rPr>
+          <w:color w:val="008000"/>
+          <w:u w:val="single"/>
+        </w:rPr>
+        <w:t>. FIXED 2/23 by removing mavics_only.js,and modifying jQuery on-click handlers for menu items to bring up the black_screen, and remove it</w:t>
       </w:r>
     </w:p>
     <w:p>
@@ -15941,6 +15872,312 @@
       </w:r>
       <w:r>
         <w:rPr>
+          <w:color w:val="008000"/>
+        </w:rPr>
+        <w:t>enter in missing_images spreadsheet</w:t>
+      </w:r>
+      <w:r>
+        <w:rPr>
+          <w:color w:val="008000"/>
+        </w:rPr>
+        <w:t xml:space="preserve"> </w:t>
+      </w:r>
+      <w:r>
+        <w:rPr>
+          <w:color w:val="008000"/>
+        </w:rPr>
+        <w:t>[DONE] 2/14</w:t>
+      </w:r>
+    </w:p>
+    <w:p>
+      <w:pPr>
+        <w:rPr>
+          <w:color w:val="FF6600"/>
+        </w:rPr>
+      </w:pPr>
+      <w:r>
+        <w:rPr>
+          <w:color w:val="008000"/>
+        </w:rPr>
+        <w:tab/>
+      </w:r>
+      <w:r>
+        <w:rPr>
+          <w:color w:val="008000"/>
+        </w:rPr>
+        <w:tab/>
+      </w:r>
+      <w:r>
+        <w:rPr>
+          <w:color w:val="008000"/>
+        </w:rPr>
+        <w:tab/>
+        <w:t xml:space="preserve">— </w:t>
+      </w:r>
+      <w:r>
+        <w:rPr>
+          <w:color w:val="FF6600"/>
+        </w:rPr>
+        <w:t>Still (2/15) need to walk the entire subtree, to all leaf level category and product set or base-product nodes. Known problems with e.g., elbo, ...</w:t>
+      </w:r>
+    </w:p>
+    <w:p>
+      <w:pPr>
+        <w:rPr>
+          <w:color w:val="008000"/>
+        </w:rPr>
+      </w:pPr>
+      <w:r>
+        <w:rPr>
+          <w:color w:val="FF6600"/>
+        </w:rPr>
+        <w:tab/>
+      </w:r>
+      <w:r>
+        <w:rPr>
+          <w:color w:val="FF6600"/>
+        </w:rPr>
+        <w:tab/>
+      </w:r>
+      <w:r>
+        <w:rPr>
+          <w:color w:val="FF6600"/>
+        </w:rPr>
+        <w:tab/>
+        <w:t xml:space="preserve">— problem bringing up popup overlay for orthopedics (all others work) </w:t>
+      </w:r>
+    </w:p>
+    <w:p>
+      <w:pPr>
+        <w:rPr>
+          <w:color w:val="008000"/>
+        </w:rPr>
+      </w:pPr>
+      <w:r>
+        <w:rPr>
+          <w:color w:val="008000"/>
+        </w:rPr>
+        <w:tab/>
+      </w:r>
+    </w:p>
+    <w:p>
+      <w:pPr>
+        <w:rPr>
+          <w:color w:val="0000FF"/>
+        </w:rPr>
+      </w:pPr>
+    </w:p>
+    <w:p>
+      <w:r>
+        <w:rPr>
+          <w:color w:val="0000FF"/>
+        </w:rPr>
+        <w:tab/>
+      </w:r>
+      <w:r>
+        <w:tab/>
+        <w:t>6. ATC/Taping</w:t>
+      </w:r>
+    </w:p>
+    <w:p>
+      <w:pPr>
+        <w:rPr>
+          <w:color w:val="008000"/>
+        </w:rPr>
+      </w:pPr>
+      <w:r>
+        <w:rPr>
+          <w:color w:val="0000FF"/>
+        </w:rPr>
+        <w:tab/>
+      </w:r>
+      <w:r>
+        <w:rPr>
+          <w:color w:val="0000FF"/>
+        </w:rPr>
+        <w:tab/>
+      </w:r>
+      <w:r>
+        <w:rPr>
+          <w:color w:val="0000FF"/>
+        </w:rPr>
+        <w:tab/>
+      </w:r>
+      <w:r>
+        <w:rPr>
+          <w:color w:val="008000"/>
+        </w:rPr>
+        <w:t>— inserted products and edited in product-sets, base-products, simple_products</w:t>
+      </w:r>
+      <w:r>
+        <w:rPr>
+          <w:color w:val="008000"/>
+        </w:rPr>
+        <w:t>. [DONE]. 2/12</w:t>
+      </w:r>
+    </w:p>
+    <w:p>
+      <w:pPr>
+        <w:rPr>
+          <w:color w:val="0000FF"/>
+        </w:rPr>
+      </w:pPr>
+      <w:r>
+        <w:rPr>
+          <w:color w:val="0000FF"/>
+        </w:rPr>
+        <w:tab/>
+      </w:r>
+      <w:r>
+        <w:rPr>
+          <w:color w:val="0000FF"/>
+        </w:rPr>
+        <w:tab/>
+      </w:r>
+      <w:r>
+        <w:rPr>
+          <w:color w:val="0000FF"/>
+        </w:rPr>
+        <w:tab/>
+        <w:t>— review results against print catalog for product-set/product-type encoding errors</w:t>
+      </w:r>
+    </w:p>
+    <w:p>
+      <w:pPr>
+        <w:rPr>
+          <w:color w:val="FF6600"/>
+        </w:rPr>
+      </w:pPr>
+      <w:r>
+        <w:rPr>
+          <w:color w:val="0000FF"/>
+        </w:rPr>
+        <w:tab/>
+      </w:r>
+      <w:r>
+        <w:rPr>
+          <w:color w:val="0000FF"/>
+        </w:rPr>
+        <w:tab/>
+      </w:r>
+      <w:r>
+        <w:rPr>
+          <w:color w:val="0000FF"/>
+        </w:rPr>
+        <w:tab/>
+      </w:r>
+      <w:r>
+        <w:rPr>
+          <w:color w:val="FF6600"/>
+        </w:rPr>
+        <w:t>— insert web_description fields for product-set</w:t>
+      </w:r>
+      <w:r>
+        <w:rPr>
+          <w:color w:val="FF6600"/>
+        </w:rPr>
+        <w:t>s</w:t>
+      </w:r>
+      <w:r>
+        <w:rPr>
+          <w:color w:val="FF6600"/>
+        </w:rPr>
+        <w:t xml:space="preserve"> w/one or more base-products. </w:t>
+      </w:r>
+      <w:r>
+        <w:rPr>
+          <w:color w:val="FF6600"/>
+        </w:rPr>
+        <w:t>[</w:t>
+      </w:r>
+      <w:r>
+        <w:rPr>
+          <w:color w:val="FF6600"/>
+        </w:rPr>
+        <w:t xml:space="preserve"> IN PROCESS: </w:t>
+      </w:r>
+      <w:r>
+        <w:rPr>
+          <w:color w:val="FF6600"/>
+        </w:rPr>
+        <w:t>2/15]</w:t>
+      </w:r>
+    </w:p>
+    <w:p>
+      <w:pPr>
+        <w:rPr>
+          <w:color w:val="008000"/>
+        </w:rPr>
+      </w:pPr>
+      <w:r>
+        <w:rPr>
+          <w:color w:val="0000FF"/>
+        </w:rPr>
+        <w:tab/>
+      </w:r>
+      <w:r>
+        <w:rPr>
+          <w:color w:val="0000FF"/>
+        </w:rPr>
+        <w:tab/>
+      </w:r>
+      <w:r>
+        <w:rPr>
+          <w:color w:val="0000FF"/>
+        </w:rPr>
+        <w:tab/>
+      </w:r>
+      <w:r>
+        <w:rPr>
+          <w:color w:val="008000"/>
+        </w:rPr>
+        <w:t xml:space="preserve">— </w:t>
+      </w:r>
+      <w:r>
+        <w:rPr>
+          <w:color w:val="008000"/>
+        </w:rPr>
+        <w:t>modify image names for product-sets, base-products that occur outside of a product-set, and SimpleProducts that occur outside of a base-product to use the — 000.jpg  extensions that are used in the directory of PNG product images Mandy sent.  [DONE] 2/34</w:t>
+      </w:r>
+    </w:p>
+    <w:p>
+      <w:pPr>
+        <w:rPr>
+          <w:color w:val="008000"/>
+        </w:rPr>
+      </w:pPr>
+      <w:r>
+        <w:rPr>
+          <w:color w:val="008000"/>
+        </w:rPr>
+        <w:tab/>
+      </w:r>
+      <w:r>
+        <w:rPr>
+          <w:color w:val="008000"/>
+        </w:rPr>
+        <w:tab/>
+      </w:r>
+      <w:r>
+        <w:rPr>
+          <w:color w:val="008000"/>
+        </w:rPr>
+        <w:tab/>
+      </w:r>
+      <w:r>
+        <w:rPr>
+          <w:color w:val="0000FF"/>
+        </w:rPr>
+        <w:t>— identify images that are missing;</w:t>
+      </w:r>
+      <w:r>
+        <w:rPr>
+          <w:color w:val="008000"/>
+        </w:rPr>
+        <w:t xml:space="preserve"> </w:t>
+      </w:r>
+      <w:r>
+        <w:rPr>
           <w:color w:val="FF6600"/>
         </w:rPr>
         <w:t>enter</w:t>
@@ -15957,75 +16194,309 @@
         </w:rPr>
         <w:t xml:space="preserve"> </w:t>
       </w:r>
-      <w:r>
-        <w:rPr>
-          <w:color w:val="008000"/>
-        </w:rPr>
-        <w:t>[DONE] 2/14</w:t>
-      </w:r>
-    </w:p>
-    <w:p>
-      <w:pPr>
-        <w:rPr>
-          <w:color w:val="008000"/>
-        </w:rPr>
-      </w:pPr>
-      <w:r>
-        <w:rPr>
-          <w:color w:val="008000"/>
-        </w:rPr>
-        <w:tab/>
-      </w:r>
-      <w:r>
-        <w:rPr>
-          <w:color w:val="008000"/>
-        </w:rPr>
-        <w:tab/>
-      </w:r>
-      <w:r>
-        <w:rPr>
-          <w:color w:val="008000"/>
-        </w:rPr>
-        <w:tab/>
+    </w:p>
+    <w:p>
+      <w:pPr>
+        <w:rPr>
+          <w:color w:val="008000"/>
+        </w:rPr>
+      </w:pPr>
+      <w:r>
+        <w:rPr>
+          <w:color w:val="0000FF"/>
+        </w:rPr>
+        <w:tab/>
+      </w:r>
+      <w:r>
+        <w:rPr>
+          <w:color w:val="0000FF"/>
+        </w:rPr>
+        <w:tab/>
+      </w:r>
+      <w:r>
+        <w:rPr>
+          <w:color w:val="0000FF"/>
+        </w:rPr>
+        <w:tab/>
+      </w:r>
+      <w:r>
+        <w:rPr>
+          <w:color w:val="008000"/>
+        </w:rPr>
+        <w:t>— pick images for subcategories missing them; insert into categories table; reload database [DONE] 2/14</w:t>
+      </w:r>
+    </w:p>
+    <w:p>
+      <w:pPr>
+        <w:rPr>
+          <w:color w:val="0000FF"/>
+        </w:rPr>
+      </w:pPr>
+      <w:r>
+        <w:rPr>
+          <w:color w:val="0000FF"/>
+        </w:rPr>
+        <w:tab/>
+      </w:r>
+      <w:r>
+        <w:rPr>
+          <w:color w:val="0000FF"/>
+        </w:rPr>
+        <w:tab/>
+        <w:t>7. Evaluation</w:t>
+      </w:r>
+    </w:p>
+    <w:p>
+      <w:pPr>
+        <w:rPr>
+          <w:color w:val="008000"/>
+        </w:rPr>
+      </w:pPr>
+      <w:r>
+        <w:rPr>
+          <w:color w:val="0000FF"/>
+        </w:rPr>
+        <w:tab/>
+      </w:r>
+      <w:r>
+        <w:rPr>
+          <w:color w:val="0000FF"/>
+        </w:rPr>
+        <w:tab/>
+      </w:r>
+      <w:r>
+        <w:rPr>
+          <w:color w:val="0000FF"/>
+        </w:rPr>
+        <w:tab/>
+      </w:r>
+      <w:r>
+        <w:rPr>
+          <w:color w:val="008000"/>
+        </w:rPr>
+        <w:t>— inserted products and edited in product-sets, base-products, simple_products</w:t>
+      </w:r>
+      <w:r>
+        <w:rPr>
+          <w:color w:val="008000"/>
+        </w:rPr>
+        <w:t>. [DONE]. 2/12</w:t>
+      </w:r>
+    </w:p>
+    <w:p>
+      <w:pPr>
+        <w:rPr>
+          <w:color w:val="0000FF"/>
+        </w:rPr>
+      </w:pPr>
+      <w:r>
+        <w:rPr>
+          <w:color w:val="0000FF"/>
+        </w:rPr>
+        <w:tab/>
+      </w:r>
+      <w:r>
+        <w:rPr>
+          <w:color w:val="0000FF"/>
+        </w:rPr>
+        <w:tab/>
+      </w:r>
+      <w:r>
+        <w:rPr>
+          <w:color w:val="0000FF"/>
+        </w:rPr>
+        <w:tab/>
+        <w:t>— review results against print catalog for product-set/product-type encoding errors</w:t>
+      </w:r>
+    </w:p>
+    <w:p>
+      <w:pPr>
+        <w:rPr>
+          <w:color w:val="0000FF"/>
+        </w:rPr>
+      </w:pPr>
+      <w:r>
+        <w:rPr>
+          <w:color w:val="0000FF"/>
+        </w:rPr>
+        <w:tab/>
+      </w:r>
+      <w:r>
+        <w:rPr>
+          <w:color w:val="0000FF"/>
+        </w:rPr>
+        <w:tab/>
+      </w:r>
+      <w:r>
+        <w:rPr>
+          <w:color w:val="0000FF"/>
+        </w:rPr>
+        <w:tab/>
+        <w:t xml:space="preserve">— insert web_description fields for product-set w/one or more base-products. </w:t>
+      </w:r>
+    </w:p>
+    <w:p>
+      <w:pPr>
+        <w:rPr>
+          <w:color w:val="008000"/>
+        </w:rPr>
+      </w:pPr>
+      <w:r>
+        <w:rPr>
+          <w:color w:val="0000FF"/>
+        </w:rPr>
+        <w:tab/>
+      </w:r>
+      <w:r>
+        <w:rPr>
+          <w:color w:val="0000FF"/>
+        </w:rPr>
+        <w:tab/>
+      </w:r>
+      <w:r>
+        <w:rPr>
+          <w:color w:val="0000FF"/>
+        </w:rPr>
+        <w:tab/>
+      </w:r>
+      <w:r>
+        <w:rPr>
+          <w:color w:val="008000"/>
+        </w:rPr>
+        <w:t>— resize/convert images to jpgs</w:t>
+      </w:r>
+      <w:r>
+        <w:rPr>
+          <w:color w:val="008000"/>
+        </w:rPr>
+        <w:t xml:space="preserve"> [DONE] 2/13</w:t>
+      </w:r>
+    </w:p>
+    <w:p>
+      <w:pPr>
+        <w:rPr>
+          <w:color w:val="008000"/>
+        </w:rPr>
+      </w:pPr>
+      <w:r>
+        <w:rPr>
+          <w:color w:val="008000"/>
+        </w:rPr>
+        <w:tab/>
+      </w:r>
+      <w:r>
+        <w:rPr>
+          <w:color w:val="008000"/>
+        </w:rPr>
+        <w:tab/>
+      </w:r>
+      <w:r>
+        <w:rPr>
+          <w:color w:val="008000"/>
+        </w:rPr>
+        <w:tab/>
+      </w:r>
+      <w:r>
+        <w:rPr>
+          <w:color w:val="008000"/>
+        </w:rPr>
         <w:t xml:space="preserve">— </w:t>
       </w:r>
       <w:r>
         <w:rPr>
-          <w:color w:val="FF6600"/>
-        </w:rPr>
-        <w:t>Still (2/15) need to walk the entire subtree, to all leaf level category and product set or base-product nodes. Known problems with e.g., elbo, ...</w:t>
-      </w:r>
-    </w:p>
-    <w:p>
-      <w:pPr>
-        <w:rPr>
-          <w:color w:val="008000"/>
-        </w:rPr>
-      </w:pPr>
-      <w:r>
-        <w:rPr>
-          <w:color w:val="008000"/>
-        </w:rPr>
-        <w:tab/>
-      </w:r>
-    </w:p>
-    <w:p>
-      <w:pPr>
-        <w:rPr>
-          <w:color w:val="0000FF"/>
-        </w:rPr>
-      </w:pPr>
-    </w:p>
-    <w:p>
-      <w:r>
-        <w:rPr>
-          <w:color w:val="0000FF"/>
-        </w:rPr>
-        <w:tab/>
-      </w:r>
-      <w:r>
-        <w:tab/>
-        <w:t>6. ATC/Taping</w:t>
+          <w:color w:val="008000"/>
+        </w:rPr>
+        <w:t>modify image names for product-sets, base-products that occur outside of a product-set, and SimpleProducts that occur outside of a base-product to use the — 000.jpg  extensions that are used in the directory of PNG product images Mandy sent.  [DONE] 2/13</w:t>
+      </w:r>
+    </w:p>
+    <w:p>
+      <w:pPr>
+        <w:rPr>
+          <w:color w:val="008000"/>
+        </w:rPr>
+      </w:pPr>
+      <w:r>
+        <w:rPr>
+          <w:color w:val="008000"/>
+        </w:rPr>
+        <w:tab/>
+      </w:r>
+      <w:r>
+        <w:rPr>
+          <w:color w:val="008000"/>
+        </w:rPr>
+        <w:tab/>
+      </w:r>
+      <w:r>
+        <w:rPr>
+          <w:color w:val="008000"/>
+        </w:rPr>
+        <w:tab/>
+      </w:r>
+      <w:r>
+        <w:rPr>
+          <w:color w:val="0000FF"/>
+        </w:rPr>
+        <w:t>— identify images that are missing;</w:t>
+      </w:r>
+      <w:r>
+        <w:rPr>
+          <w:color w:val="008000"/>
+        </w:rPr>
+        <w:t xml:space="preserve"> </w:t>
+      </w:r>
+      <w:r>
+        <w:rPr>
+          <w:color w:val="FF6600"/>
+        </w:rPr>
+        <w:t>enter</w:t>
+      </w:r>
+      <w:r>
+        <w:rPr>
+          <w:color w:val="FF6600"/>
+        </w:rPr>
+        <w:t xml:space="preserve"> in missing_images spreadsheet</w:t>
+      </w:r>
+      <w:r>
+        <w:rPr>
+          <w:color w:val="008000"/>
+        </w:rPr>
+        <w:t xml:space="preserve"> </w:t>
+      </w:r>
+    </w:p>
+    <w:p>
+      <w:pPr>
+        <w:rPr>
+          <w:color w:val="008000"/>
+        </w:rPr>
+      </w:pPr>
+    </w:p>
+    <w:p>
+      <w:pPr>
+        <w:rPr>
+          <w:color w:val="0000FF"/>
+        </w:rPr>
+      </w:pPr>
+    </w:p>
+    <w:p>
+      <w:r>
+        <w:rPr>
+          <w:color w:val="0000FF"/>
+        </w:rPr>
+        <w:tab/>
+      </w:r>
+      <w:r>
+        <w:tab/>
+        <w:t>8</w:t>
+      </w:r>
+      <w:r>
+        <w:t xml:space="preserve">. Dailing </w:t>
+      </w:r>
+      <w:r>
+        <w:t>Living</w:t>
+      </w:r>
+      <w:r>
+        <w:t xml:space="preserve"> Aids</w:t>
       </w:r>
     </w:p>
     <w:p>
@@ -16094,85 +16565,87 @@
     <w:p>
       <w:pPr>
         <w:rPr>
-          <w:color w:val="FF6600"/>
-        </w:rPr>
-      </w:pPr>
-      <w:r>
-        <w:rPr>
-          <w:color w:val="0000FF"/>
-        </w:rPr>
-        <w:tab/>
-      </w:r>
-      <w:r>
-        <w:rPr>
-          <w:color w:val="0000FF"/>
-        </w:rPr>
-        <w:tab/>
-      </w:r>
-      <w:r>
-        <w:rPr>
-          <w:color w:val="0000FF"/>
-        </w:rPr>
-        <w:tab/>
-      </w:r>
-      <w:r>
-        <w:rPr>
-          <w:color w:val="FF6600"/>
-        </w:rPr>
-        <w:t>— insert web_description fields for product-set</w:t>
-      </w:r>
-      <w:r>
-        <w:rPr>
-          <w:color w:val="FF6600"/>
-        </w:rPr>
-        <w:t>s</w:t>
-      </w:r>
-      <w:r>
-        <w:rPr>
-          <w:color w:val="FF6600"/>
-        </w:rPr>
-        <w:t xml:space="preserve"> w/one or more base-products. </w:t>
-      </w:r>
-      <w:r>
-        <w:rPr>
-          <w:color w:val="FF6600"/>
-        </w:rPr>
-        <w:t>[</w:t>
-      </w:r>
-      <w:r>
-        <w:rPr>
-          <w:color w:val="FF6600"/>
-        </w:rPr>
-        <w:t xml:space="preserve"> IN PROCESS: </w:t>
-      </w:r>
-      <w:r>
-        <w:rPr>
-          <w:color w:val="FF6600"/>
-        </w:rPr>
-        <w:t>2/15]</w:t>
-      </w:r>
-    </w:p>
-    <w:p>
-      <w:pPr>
-        <w:rPr>
-          <w:color w:val="008000"/>
-        </w:rPr>
-      </w:pPr>
-      <w:r>
-        <w:rPr>
-          <w:color w:val="0000FF"/>
-        </w:rPr>
-        <w:tab/>
-      </w:r>
-      <w:r>
-        <w:rPr>
-          <w:color w:val="0000FF"/>
-        </w:rPr>
-        <w:tab/>
-      </w:r>
-      <w:r>
-        <w:rPr>
-          <w:color w:val="0000FF"/>
+          <w:color w:val="0000FF"/>
+        </w:rPr>
+      </w:pPr>
+      <w:r>
+        <w:rPr>
+          <w:color w:val="0000FF"/>
+        </w:rPr>
+        <w:tab/>
+      </w:r>
+      <w:r>
+        <w:rPr>
+          <w:color w:val="0000FF"/>
+        </w:rPr>
+        <w:tab/>
+      </w:r>
+      <w:r>
+        <w:rPr>
+          <w:color w:val="0000FF"/>
+        </w:rPr>
+        <w:tab/>
+        <w:t xml:space="preserve">— insert web_description fields for product-set w/one or more base-products. </w:t>
+      </w:r>
+    </w:p>
+    <w:p>
+      <w:pPr>
+        <w:rPr>
+          <w:color w:val="008000"/>
+        </w:rPr>
+      </w:pPr>
+      <w:r>
+        <w:rPr>
+          <w:color w:val="0000FF"/>
+        </w:rPr>
+        <w:tab/>
+      </w:r>
+      <w:r>
+        <w:rPr>
+          <w:color w:val="0000FF"/>
+        </w:rPr>
+        <w:tab/>
+      </w:r>
+      <w:r>
+        <w:rPr>
+          <w:color w:val="0000FF"/>
+        </w:rPr>
+        <w:tab/>
+      </w:r>
+      <w:r>
+        <w:rPr>
+          <w:color w:val="008000"/>
+        </w:rPr>
+        <w:t>— resize/convert images to jpgs</w:t>
+      </w:r>
+      <w:r>
+        <w:rPr>
+          <w:color w:val="008000"/>
+        </w:rPr>
+        <w:t xml:space="preserve"> [DONE] 2/13</w:t>
+      </w:r>
+    </w:p>
+    <w:p>
+      <w:pPr>
+        <w:rPr>
+          <w:color w:val="008000"/>
+        </w:rPr>
+      </w:pPr>
+      <w:r>
+        <w:rPr>
+          <w:color w:val="008000"/>
+        </w:rPr>
+        <w:tab/>
+      </w:r>
+      <w:r>
+        <w:rPr>
+          <w:color w:val="008000"/>
+        </w:rPr>
+        <w:tab/>
+      </w:r>
+      <w:r>
+        <w:rPr>
+          <w:color w:val="008000"/>
         </w:rPr>
         <w:tab/>
       </w:r>
@@ -16186,38 +16659,50 @@
         <w:rPr>
           <w:color w:val="008000"/>
         </w:rPr>
-        <w:t>modify image names for product-sets, base-products that occur outside of a product-set, and SimpleProducts that occur outside of a base-product to use the — 000.jpg  extensions that are used in the directory of PNG product images Mandy sent.  [DONE] 2/34</w:t>
-      </w:r>
-    </w:p>
-    <w:p>
-      <w:pPr>
-        <w:rPr>
-          <w:color w:val="008000"/>
-        </w:rPr>
-      </w:pPr>
-      <w:r>
-        <w:rPr>
-          <w:color w:val="008000"/>
-        </w:rPr>
-        <w:tab/>
-      </w:r>
-      <w:r>
-        <w:rPr>
-          <w:color w:val="008000"/>
-        </w:rPr>
-        <w:tab/>
-      </w:r>
-      <w:r>
-        <w:rPr>
-          <w:color w:val="008000"/>
-        </w:rPr>
-        <w:tab/>
-      </w:r>
-      <w:r>
-        <w:rPr>
-          <w:color w:val="0000FF"/>
-        </w:rPr>
-        <w:t>— identify images that are missing;</w:t>
+        <w:t>modify image names for product-sets, base-products that occur outside of a product-set, and SimpleProducts that occur outside of a base-product to use the — 000.jpg  extensions that are used in the directory of PNG product images Mandy sent.  [DONE] 2/13</w:t>
+      </w:r>
+    </w:p>
+    <w:p>
+      <w:pPr>
+        <w:rPr>
+          <w:color w:val="008000"/>
+        </w:rPr>
+      </w:pPr>
+      <w:r>
+        <w:rPr>
+          <w:color w:val="008000"/>
+        </w:rPr>
+        <w:tab/>
+      </w:r>
+      <w:r>
+        <w:rPr>
+          <w:color w:val="008000"/>
+        </w:rPr>
+        <w:tab/>
+      </w:r>
+      <w:r>
+        <w:rPr>
+          <w:color w:val="008000"/>
+        </w:rPr>
+        <w:tab/>
+      </w:r>
+      <w:r>
+        <w:rPr>
+          <w:color w:val="0000FF"/>
+        </w:rPr>
+        <w:t xml:space="preserve">— </w:t>
+      </w:r>
+      <w:r>
+        <w:rPr>
+          <w:color w:val="008000"/>
+        </w:rPr>
+        <w:t>identify images that are missing</w:t>
+      </w:r>
+      <w:r>
+        <w:rPr>
+          <w:color w:val="0000FF"/>
+        </w:rPr>
+        <w:t>;</w:t>
       </w:r>
       <w:r>
         <w:rPr>
@@ -16250,49 +16735,17 @@
           <w:color w:val="008000"/>
         </w:rPr>
       </w:pPr>
-      <w:r>
-        <w:rPr>
-          <w:color w:val="0000FF"/>
-        </w:rPr>
-        <w:tab/>
-      </w:r>
-      <w:r>
-        <w:rPr>
-          <w:color w:val="0000FF"/>
-        </w:rPr>
-        <w:tab/>
-      </w:r>
-      <w:r>
-        <w:rPr>
-          <w:color w:val="0000FF"/>
-        </w:rPr>
-        <w:tab/>
-      </w:r>
-      <w:r>
-        <w:rPr>
-          <w:color w:val="008000"/>
-        </w:rPr>
-        <w:t>— pick images for subcategories missing them; insert into categories table; reload database [DONE] 2/14</w:t>
-      </w:r>
-    </w:p>
-    <w:p>
-      <w:pPr>
-        <w:rPr>
-          <w:color w:val="0000FF"/>
-        </w:rPr>
-      </w:pPr>
-      <w:r>
-        <w:rPr>
-          <w:color w:val="0000FF"/>
-        </w:rPr>
-        <w:tab/>
-      </w:r>
-      <w:r>
-        <w:rPr>
-          <w:color w:val="0000FF"/>
-        </w:rPr>
-        <w:tab/>
-        <w:t>7. Evaluation</w:t>
+    </w:p>
+    <w:p>
+      <w:r>
+        <w:tab/>
+      </w:r>
+      <w:r>
+        <w:tab/>
+        <w:t>9</w:t>
+      </w:r>
+      <w:r>
+        <w:t>. Lymphedema</w:t>
       </w:r>
     </w:p>
     <w:p>
@@ -16335,28 +16788,113 @@
     <w:p>
       <w:pPr>
         <w:rPr>
-          <w:color w:val="0000FF"/>
-        </w:rPr>
-      </w:pPr>
-      <w:r>
-        <w:rPr>
-          <w:color w:val="0000FF"/>
-        </w:rPr>
-        <w:tab/>
-      </w:r>
-      <w:r>
-        <w:rPr>
-          <w:color w:val="0000FF"/>
-        </w:rPr>
-        <w:tab/>
-      </w:r>
-      <w:r>
-        <w:rPr>
-          <w:color w:val="0000FF"/>
+          <w:color w:val="008000"/>
+        </w:rPr>
+      </w:pPr>
+      <w:r>
+        <w:rPr>
+          <w:color w:val="0000FF"/>
+        </w:rPr>
+        <w:tab/>
+      </w:r>
+      <w:r>
+        <w:rPr>
+          <w:color w:val="008000"/>
+        </w:rPr>
+        <w:tab/>
+      </w:r>
+      <w:r>
+        <w:rPr>
+          <w:color w:val="008000"/>
         </w:rPr>
         <w:tab/>
         <w:t>— review results against print catalog for product-set/product-type encoding errors</w:t>
       </w:r>
+      <w:r>
+        <w:rPr>
+          <w:color w:val="008000"/>
+        </w:rPr>
+        <w:t>.</w:t>
+      </w:r>
+      <w:r>
+        <w:rPr>
+          <w:color w:val="008000"/>
+        </w:rPr>
+        <w:t xml:space="preserve"> [DONE] 2/13</w:t>
+      </w:r>
+    </w:p>
+    <w:p>
+      <w:pPr>
+        <w:rPr>
+          <w:color w:val="FF6600"/>
+        </w:rPr>
+      </w:pPr>
+      <w:r>
+        <w:rPr>
+          <w:color w:val="0000FF"/>
+        </w:rPr>
+        <w:tab/>
+      </w:r>
+      <w:r>
+        <w:rPr>
+          <w:color w:val="0000FF"/>
+        </w:rPr>
+        <w:tab/>
+      </w:r>
+      <w:r>
+        <w:rPr>
+          <w:color w:val="0000FF"/>
+        </w:rPr>
+        <w:tab/>
+      </w:r>
+      <w:r>
+        <w:rPr>
+          <w:color w:val="0000FF"/>
+        </w:rPr>
+        <w:tab/>
+      </w:r>
+      <w:r>
+        <w:rPr>
+          <w:color w:val="FF6600"/>
+        </w:rPr>
+        <w:t>— Why is the category image for categories/100 (790110-111) getting spread out to 120px in the leaf-level category page for category 100, lymphedema/garmets</w:t>
+      </w:r>
+      <w:r>
+        <w:rPr>
+          <w:color w:val="FF6600"/>
+        </w:rPr>
+        <w:t xml:space="preserve">.  </w:t>
+      </w:r>
+      <w:r>
+        <w:rPr>
+          <w:color w:val="008000"/>
+        </w:rPr>
+        <w:t>FIXED</w:t>
+      </w:r>
+      <w:r>
+        <w:rPr>
+          <w:color w:val="008000"/>
+        </w:rPr>
+        <w:t xml:space="preserve"> (2/13)</w:t>
+      </w:r>
+      <w:r>
+        <w:rPr>
+          <w:color w:val="008000"/>
+        </w:rPr>
+        <w:t xml:space="preserve"> by hand placing image on 120px white background.  </w:t>
+      </w:r>
+      <w:r>
+        <w:rPr>
+          <w:color w:val="008000"/>
+        </w:rPr>
+        <w:t xml:space="preserve">Didn't work. </w:t>
+      </w:r>
+      <w:r>
+        <w:rPr>
+          <w:color w:val="FF6600"/>
+        </w:rPr>
+        <w:t xml:space="preserve">Go back and see why layout isn't handling all of these correctly. </w:t>
+      </w:r>
     </w:p>
     <w:p>
       <w:pPr>
@@ -16486,7 +17024,19 @@
         <w:rPr>
           <w:color w:val="0000FF"/>
         </w:rPr>
-        <w:t>— identify images that are missing;</w:t>
+        <w:t xml:space="preserve">— </w:t>
+      </w:r>
+      <w:r>
+        <w:rPr>
+          <w:color w:val="008000"/>
+        </w:rPr>
+        <w:t>identify images that are missing</w:t>
+      </w:r>
+      <w:r>
+        <w:rPr>
+          <w:color w:val="0000FF"/>
+        </w:rPr>
+        <w:t>;</w:t>
       </w:r>
       <w:r>
         <w:rPr>
@@ -16516,246 +17066,947 @@
     <w:p>
       <w:pPr>
         <w:rPr>
-          <w:color w:val="008000"/>
-        </w:rPr>
-      </w:pPr>
-    </w:p>
-    <w:p>
-      <w:pPr>
-        <w:rPr>
-          <w:color w:val="0000FF"/>
-        </w:rPr>
-      </w:pPr>
-    </w:p>
-    <w:p>
-      <w:r>
-        <w:rPr>
-          <w:color w:val="0000FF"/>
-        </w:rPr>
-        <w:tab/>
-      </w:r>
-      <w:r>
-        <w:tab/>
+          <w:color w:val="0000FF"/>
+        </w:rPr>
+      </w:pPr>
+    </w:p>
+    <w:p>
+      <w:pPr>
+        <w:rPr>
+          <w:color w:val="0000FF"/>
+        </w:rPr>
+      </w:pPr>
+    </w:p>
+    <w:p>
+      <w:r>
+        <w:rPr>
+          <w:color w:val="0000FF"/>
+        </w:rPr>
+        <w:tab/>
+      </w:r>
+      <w:r>
+        <w:tab/>
+        <w:t>1</w:t>
+      </w:r>
+      <w:r>
+        <w:t>0</w:t>
+      </w:r>
+      <w:r>
+        <w:t>. Wound Care</w:t>
+      </w:r>
+    </w:p>
+    <w:p>
+      <w:pPr>
+        <w:rPr>
+          <w:color w:val="008000"/>
+        </w:rPr>
+      </w:pPr>
+      <w:r>
+        <w:rPr>
+          <w:color w:val="0000FF"/>
+        </w:rPr>
+        <w:tab/>
+      </w:r>
+      <w:r>
+        <w:rPr>
+          <w:color w:val="0000FF"/>
+        </w:rPr>
+        <w:tab/>
+      </w:r>
+      <w:r>
+        <w:rPr>
+          <w:color w:val="0000FF"/>
+        </w:rPr>
+        <w:tab/>
+      </w:r>
+      <w:r>
+        <w:rPr>
+          <w:color w:val="008000"/>
+        </w:rPr>
+        <w:t>— inserted products and edited in product-sets, base-products, simple_products</w:t>
+      </w:r>
+      <w:r>
+        <w:rPr>
+          <w:color w:val="008000"/>
+        </w:rPr>
+        <w:t>. [DONE]. 2/12</w:t>
+      </w:r>
+    </w:p>
+    <w:p>
+      <w:pPr>
+        <w:rPr>
+          <w:color w:val="008000"/>
+        </w:rPr>
+      </w:pPr>
+      <w:r>
+        <w:rPr>
+          <w:color w:val="0000FF"/>
+        </w:rPr>
+        <w:tab/>
+      </w:r>
+      <w:r>
+        <w:rPr>
+          <w:color w:val="0000FF"/>
+        </w:rPr>
+        <w:tab/>
+      </w:r>
+      <w:r>
+        <w:rPr>
+          <w:color w:val="0000FF"/>
+        </w:rPr>
+        <w:tab/>
+      </w:r>
+      <w:r>
+        <w:rPr>
+          <w:color w:val="008000"/>
+        </w:rPr>
+        <w:t>— review results against print catalog for product-set/product-type encoding errors</w:t>
+      </w:r>
+      <w:r>
+        <w:rPr>
+          <w:color w:val="008000"/>
+        </w:rPr>
+        <w:t xml:space="preserve"> [DONE] 2/13</w:t>
+      </w:r>
+    </w:p>
+    <w:p>
+      <w:pPr>
+        <w:rPr>
+          <w:color w:val="0000FF"/>
+        </w:rPr>
+      </w:pPr>
+      <w:r>
+        <w:rPr>
+          <w:color w:val="0000FF"/>
+        </w:rPr>
+        <w:tab/>
+      </w:r>
+      <w:r>
+        <w:rPr>
+          <w:color w:val="0000FF"/>
+        </w:rPr>
+        <w:tab/>
+      </w:r>
+      <w:r>
+        <w:rPr>
+          <w:color w:val="0000FF"/>
+        </w:rPr>
+        <w:tab/>
+        <w:t xml:space="preserve">— insert web_description fields for product-set w/one or more base-products. </w:t>
+      </w:r>
+    </w:p>
+    <w:p>
+      <w:pPr>
+        <w:rPr>
+          <w:color w:val="008000"/>
+        </w:rPr>
+      </w:pPr>
+      <w:r>
+        <w:rPr>
+          <w:color w:val="0000FF"/>
+        </w:rPr>
+        <w:tab/>
+      </w:r>
+      <w:r>
+        <w:rPr>
+          <w:color w:val="0000FF"/>
+        </w:rPr>
+        <w:tab/>
+      </w:r>
+      <w:r>
+        <w:rPr>
+          <w:color w:val="0000FF"/>
+        </w:rPr>
+        <w:tab/>
+      </w:r>
+      <w:r>
+        <w:rPr>
+          <w:color w:val="008000"/>
+        </w:rPr>
+        <w:t>— resize/convert images to jpgs</w:t>
+      </w:r>
+      <w:r>
+        <w:rPr>
+          <w:color w:val="008000"/>
+        </w:rPr>
+        <w:t xml:space="preserve"> [DONE] 2/13</w:t>
+      </w:r>
+    </w:p>
+    <w:p>
+      <w:pPr>
+        <w:rPr>
+          <w:color w:val="008000"/>
+        </w:rPr>
+      </w:pPr>
+      <w:r>
+        <w:rPr>
+          <w:color w:val="008000"/>
+        </w:rPr>
+        <w:tab/>
+      </w:r>
+      <w:r>
+        <w:rPr>
+          <w:color w:val="008000"/>
+        </w:rPr>
+        <w:tab/>
+      </w:r>
+      <w:r>
+        <w:rPr>
+          <w:color w:val="008000"/>
+        </w:rPr>
+        <w:tab/>
+      </w:r>
+      <w:r>
+        <w:rPr>
+          <w:color w:val="008000"/>
+        </w:rPr>
+        <w:t xml:space="preserve">— </w:t>
+      </w:r>
+      <w:r>
+        <w:rPr>
+          <w:color w:val="008000"/>
+        </w:rPr>
+        <w:t>modify image names for product-sets, base-products that occur outside of a product-set, and SimpleProducts that occur outside of a base-product to use the — 000.jpg  extensions that are used in the directory of PNG product images Mandy sent.  [DONE] 2/13</w:t>
+      </w:r>
+    </w:p>
+    <w:p>
+      <w:pPr>
+        <w:rPr>
+          <w:color w:val="008000"/>
+        </w:rPr>
+      </w:pPr>
+      <w:r>
+        <w:rPr>
+          <w:color w:val="008000"/>
+        </w:rPr>
+        <w:tab/>
+      </w:r>
+      <w:r>
+        <w:rPr>
+          <w:color w:val="008000"/>
+        </w:rPr>
+        <w:tab/>
+      </w:r>
+      <w:r>
+        <w:rPr>
+          <w:color w:val="008000"/>
+        </w:rPr>
+        <w:tab/>
+      </w:r>
+      <w:r>
+        <w:rPr>
+          <w:color w:val="0000FF"/>
+        </w:rPr>
+        <w:t xml:space="preserve">— </w:t>
+      </w:r>
+      <w:r>
+        <w:rPr>
+          <w:color w:val="008000"/>
+        </w:rPr>
+        <w:t>identify images that are missing</w:t>
+      </w:r>
+      <w:r>
+        <w:rPr>
+          <w:color w:val="0000FF"/>
+        </w:rPr>
+        <w:t>;</w:t>
+      </w:r>
+      <w:r>
+        <w:rPr>
+          <w:color w:val="008000"/>
+        </w:rPr>
+        <w:t xml:space="preserve"> </w:t>
+      </w:r>
+      <w:r>
+        <w:rPr>
+          <w:color w:val="FF6600"/>
+        </w:rPr>
+        <w:t>enter</w:t>
+      </w:r>
+      <w:r>
+        <w:rPr>
+          <w:color w:val="FF6600"/>
+        </w:rPr>
+        <w:t xml:space="preserve"> in missing_images spreadsheet</w:t>
+      </w:r>
+      <w:r>
+        <w:rPr>
+          <w:color w:val="008000"/>
+        </w:rPr>
+        <w:t xml:space="preserve"> </w:t>
+      </w:r>
+    </w:p>
+    <w:p>
+      <w:pPr>
+        <w:rPr>
+          <w:color w:val="0000FF"/>
+        </w:rPr>
+      </w:pPr>
+    </w:p>
+    <w:p>
+      <w:pPr>
+        <w:rPr>
+          <w:color w:val="0000FF"/>
+        </w:rPr>
+      </w:pPr>
+    </w:p>
+    <w:p>
+      <w:pPr>
+        <w:rPr>
+          <w:color w:val="0000FF"/>
+        </w:rPr>
+      </w:pPr>
+      <w:r>
+        <w:rPr>
+          <w:color w:val="FF0000"/>
+        </w:rPr>
+        <w:t xml:space="preserve">////////////////////////////////// </w:t>
+      </w:r>
+      <w:r>
+        <w:rPr>
+          <w:color w:val="FF0000"/>
+        </w:rPr>
+        <w:t>Sunday 2/12 //////</w:t>
+      </w:r>
+      <w:r>
+        <w:rPr>
+          <w:color w:val="FF0000"/>
+        </w:rPr>
+        <w:t>////////////////////////////////////////////////////////////////////////////////////////</w:t>
+      </w:r>
+      <w:r>
+        <w:rPr>
+          <w:color w:val="0000FF"/>
+        </w:rPr>
+        <w:tab/>
+      </w:r>
+    </w:p>
+    <w:p>
+      <w:pPr>
+        <w:rPr>
+          <w:color w:val="008000"/>
+        </w:rPr>
+      </w:pPr>
+    </w:p>
+    <w:p>
+      <w:pPr>
+        <w:rPr>
+          <w:color w:val="0000FF"/>
+        </w:rPr>
+      </w:pPr>
+      <w:r>
+        <w:rPr>
+          <w:color w:val="0000FF"/>
+        </w:rPr>
+        <w:t>Recap</w:t>
+      </w:r>
+      <w:r>
+        <w:rPr>
+          <w:color w:val="0000FF"/>
+        </w:rPr>
+        <w:t xml:space="preserve"> (1/12)</w:t>
+      </w:r>
+      <w:r>
+        <w:rPr>
+          <w:color w:val="0000FF"/>
+        </w:rPr>
+        <w:t xml:space="preserve"> of principal UI stuff to clean up:</w:t>
+      </w:r>
+    </w:p>
+    <w:p>
+      <w:pPr>
+        <w:rPr>
+          <w:color w:val="008000"/>
+        </w:rPr>
+      </w:pPr>
+      <w:r>
+        <w:rPr>
+          <w:color w:val="FF6600"/>
+        </w:rPr>
+        <w:tab/>
+      </w:r>
+      <w:r>
+        <w:rPr>
+          <w:color w:val="008000"/>
+        </w:rPr>
+        <w:t>1</w:t>
+      </w:r>
+      <w:r>
+        <w:rPr>
+          <w:color w:val="008000"/>
+        </w:rPr>
+        <w:t>. Tru-Medical, payor, provider, ... overlays on home page that go below bottom edge of page — and currently give user no way of scrolling content within the overlay. FIXED 01/14: put in scroll bars.</w:t>
+      </w:r>
+      <w:r>
+        <w:rPr>
+          <w:color w:val="008000"/>
+        </w:rPr>
+        <w:t xml:space="preserve">  </w:t>
+      </w:r>
+      <w:r>
+        <w:t>[ Alternatively: center them vertically within the screen.</w:t>
+      </w:r>
+      <w:r>
+        <w:rPr>
+          <w:color w:val="008000"/>
+        </w:rPr>
+        <w:t xml:space="preserve"> ] </w:t>
+      </w:r>
+    </w:p>
+    <w:p>
+      <w:pPr>
+        <w:rPr>
+          <w:color w:val="008000"/>
+        </w:rPr>
+      </w:pPr>
+      <w:r>
+        <w:rPr>
+          <w:color w:val="0000FF"/>
+        </w:rPr>
+        <w:tab/>
+      </w:r>
+      <w:r>
+        <w:rPr>
+          <w:color w:val="008000"/>
+        </w:rPr>
+        <w:t>2</w:t>
+      </w:r>
+      <w:r>
+        <w:rPr>
+          <w:color w:val="008000"/>
+        </w:rPr>
+        <w:t xml:space="preserve">. alignment problem on home page </w:t>
+      </w:r>
+    </w:p>
+    <w:p>
+      <w:pPr>
+        <w:rPr>
+          <w:color w:val="008000"/>
+        </w:rPr>
+      </w:pPr>
+      <w:r>
+        <w:rPr>
+          <w:color w:val="0000FF"/>
+        </w:rPr>
+        <w:tab/>
+      </w:r>
+      <w:r>
+        <w:rPr>
+          <w:color w:val="0000FF"/>
+        </w:rPr>
+        <w:tab/>
+      </w:r>
+      <w:r>
+        <w:rPr>
+          <w:color w:val="008000"/>
+        </w:rPr>
+        <w:t>— remove 15px left margin from 'subcontainer' containing 'menu' so left side of menu on home page and others lines up. [DONE] 1/14</w:t>
+      </w:r>
+    </w:p>
+    <w:p>
+      <w:r>
+        <w:rPr>
+          <w:color w:val="0000FF"/>
+        </w:rPr>
+        <w:tab/>
+      </w:r>
+      <w:r>
+        <w:t>3.  alignment of the register/login, cart/checkout stuff in top right of pages</w:t>
+      </w:r>
+    </w:p>
+    <w:p>
+      <w:r>
+        <w:tab/>
+        <w:t>4</w:t>
+      </w:r>
+      <w:r>
+        <w:t xml:space="preserve">.  </w:t>
+      </w:r>
+      <w:r>
+        <w:t>making</w:t>
+      </w:r>
+      <w:r>
+        <w:t xml:space="preserve"> left menu</w:t>
+      </w:r>
+      <w:r>
+        <w:t xml:space="preserve"> 'live' in  </w:t>
+      </w:r>
+      <w:r>
+        <w:t>the 3 types of product pages: simple, matrix</w:t>
+      </w:r>
+      <w:r>
+        <w:t xml:space="preserve"> (with one or more product-sets</w:t>
+      </w:r>
+      <w:r>
+        <w:t xml:space="preserve">), and </w:t>
+      </w:r>
+      <w:r>
+        <w:t>complex</w:t>
+      </w:r>
+    </w:p>
+    <w:p>
+      <w:pPr>
+        <w:rPr>
+          <w:color w:val="0000FF"/>
+        </w:rPr>
+      </w:pPr>
+      <w:r>
+        <w:tab/>
+      </w:r>
+      <w:r>
+        <w:tab/>
+      </w:r>
+      <w:r>
+        <w:rPr>
+          <w:color w:val="0000FF"/>
+        </w:rPr>
+        <w:t>— views/product/show.html.erb</w:t>
+      </w:r>
+    </w:p>
+    <w:p>
+      <w:pPr>
+        <w:rPr>
+          <w:color w:val="0000FF"/>
+        </w:rPr>
+      </w:pPr>
+      <w:r>
+        <w:rPr>
+          <w:color w:val="0000FF"/>
+        </w:rPr>
+        <w:tab/>
+      </w:r>
+      <w:r>
+        <w:rPr>
+          <w:color w:val="0000FF"/>
+        </w:rPr>
+        <w:tab/>
+        <w:t>— views/base_product/show.html.erb</w:t>
+      </w:r>
+    </w:p>
+    <w:p>
+      <w:pPr>
+        <w:rPr>
+          <w:color w:val="0000FF"/>
+        </w:rPr>
+      </w:pPr>
+      <w:r>
+        <w:rPr>
+          <w:color w:val="0000FF"/>
+        </w:rPr>
+        <w:tab/>
+      </w:r>
+      <w:r>
+        <w:rPr>
+          <w:color w:val="0000FF"/>
+        </w:rPr>
+        <w:tab/>
+        <w:t>— views/product_set/show.html.erb</w:t>
+      </w:r>
+    </w:p>
+    <w:p>
+      <w:pPr>
+        <w:rPr>
+          <w:color w:val="0000FF"/>
+        </w:rPr>
+      </w:pPr>
+      <w:r>
+        <w:rPr>
+          <w:color w:val="0000FF"/>
+        </w:rPr>
+        <w:tab/>
+      </w:r>
+      <w:r>
+        <w:rPr>
+          <w:color w:val="0000FF"/>
+        </w:rPr>
+        <w:tab/>
+        <w:t>— views/product_type.html.erb</w:t>
+      </w:r>
+    </w:p>
+    <w:p>
+      <w:r>
+        <w:tab/>
+      </w:r>
+    </w:p>
+    <w:p/>
+    <w:p>
+      <w:r>
+        <w:tab/>
+        <w:t xml:space="preserve">5. </w:t>
+      </w:r>
+      <w:r>
+        <w:t>register/login pages:</w:t>
+      </w:r>
+      <w:r>
+        <w:t xml:space="preserve">  </w:t>
+      </w:r>
+    </w:p>
+    <w:p>
+      <w:r>
+        <w:tab/>
+      </w:r>
+      <w:r>
+        <w:tab/>
+        <w:t>— remove left-nav to m</w:t>
+      </w:r>
+      <w:r>
+        <w:t>ake them look like add-to-cart / checkout pages on Netsuite backend?</w:t>
+      </w:r>
+      <w:r>
+        <w:t xml:space="preserve">  No</w:t>
+      </w:r>
+      <w:r>
+        <w:t xml:space="preserve">: </w:t>
+      </w:r>
+      <w:r>
+        <w:t xml:space="preserve">Bill prefers to </w:t>
+      </w:r>
+      <w:r>
+        <w:t>make left-menu live</w:t>
+      </w:r>
+      <w:r>
+        <w:t xml:space="preserve"> on these pages</w:t>
+      </w:r>
+      <w:r>
+        <w:t xml:space="preserve">, and add Tru-Medical logo;  </w:t>
+      </w:r>
+    </w:p>
+    <w:p>
+      <w:r>
+        <w:tab/>
+      </w:r>
+      <w:r>
+        <w:tab/>
+        <w:t>— on register add option to email or call to set up a new clinic newclinic@tru-medical.com.</w:t>
+      </w:r>
+    </w:p>
+    <w:p>
+      <w:r>
+        <w:tab/>
+      </w:r>
+      <w:r>
+        <w:tab/>
+      </w:r>
+      <w:r>
+        <w:tab/>
+        <w:t>clinic# or id, or type the name of th</w:t>
+      </w:r>
+      <w:r>
+        <w:t>e clinic; verifi</w:t>
+      </w:r>
+      <w:r>
+        <w:t xml:space="preserve">able for us and simple for them.  or main-phone number of the ABC Physical Theraphy.  Handle misspelling?  Verify them.  Don't have the email addresses for existing clinics.  </w:t>
+      </w:r>
+      <w:r>
+        <w:t xml:space="preserve">  12345  Apple777:  walking into that account to set them up online; here's your account number,  put in your email's;  show them price drop. </w:t>
+      </w:r>
+    </w:p>
+    <w:p>
+      <w:pPr>
+        <w:rPr>
+          <w:color w:val="0000FF"/>
+        </w:rPr>
+      </w:pPr>
+      <w:r>
+        <w:rPr>
+          <w:color w:val="0000FF"/>
+        </w:rPr>
+        <w:t xml:space="preserve"> </w:t>
+      </w:r>
+    </w:p>
+    <w:p>
+      <w:pPr>
+        <w:rPr>
+          <w:color w:val="0000FF"/>
+        </w:rPr>
+      </w:pPr>
+      <w:r>
+        <w:rPr>
+          <w:color w:val="0000FF"/>
+        </w:rPr>
+        <w:tab/>
+        <w:t xml:space="preserve">6. </w:t>
+      </w:r>
+      <w:r>
+        <w:t>product_type.html.erb</w:t>
+      </w:r>
+      <w:r>
+        <w:rPr>
+          <w:color w:val="0000FF"/>
+        </w:rPr>
+        <w:t xml:space="preserve"> </w:t>
+      </w:r>
+    </w:p>
+    <w:p>
+      <w:pPr>
+        <w:rPr>
+          <w:color w:val="008000"/>
+        </w:rPr>
+      </w:pPr>
+      <w:r>
+        <w:rPr>
+          <w:color w:val="008000"/>
+        </w:rPr>
+        <w:tab/>
+      </w:r>
+      <w:r>
+        <w:rPr>
+          <w:color w:val="008000"/>
+        </w:rPr>
+        <w:tab/>
+        <w:t xml:space="preserve">— make description column within table long enough that products fit on single table lines. </w:t>
+      </w:r>
+      <w:r>
+        <w:rPr>
+          <w:color w:val="008000"/>
+        </w:rPr>
+        <w:tab/>
+      </w:r>
+      <w:r>
+        <w:rPr>
+          <w:color w:val="008000"/>
+        </w:rPr>
+        <w:tab/>
+      </w:r>
+      <w:r>
+        <w:rPr>
+          <w:color w:val="008000"/>
+        </w:rPr>
+        <w:tab/>
+        <w:t xml:space="preserve">[DONE] 01/14: 390px. </w:t>
+      </w:r>
+    </w:p>
+    <w:p>
+      <w:pPr>
+        <w:rPr>
+          <w:color w:val="0000FF"/>
+        </w:rPr>
+      </w:pPr>
+      <w:r>
+        <w:rPr>
+          <w:color w:val="0000FF"/>
+        </w:rPr>
+        <w:tab/>
+      </w:r>
+      <w:r>
+        <w:rPr>
+          <w:color w:val="0000FF"/>
+        </w:rPr>
+        <w:tab/>
+        <w:t xml:space="preserve">— remove tabs that don't have content for:  patient and clinician referrals </w:t>
+      </w:r>
+    </w:p>
+    <w:p>
+      <w:pPr>
+        <w:rPr>
+          <w:color w:val="0000FF"/>
+        </w:rPr>
+      </w:pPr>
+    </w:p>
+    <w:p>
+      <w:pPr>
+        <w:rPr>
+          <w:color w:val="0000FF"/>
+        </w:rPr>
+      </w:pPr>
+      <w:r>
+        <w:rPr>
+          <w:color w:val="0000FF"/>
+        </w:rPr>
+        <w:tab/>
+      </w:r>
+      <w:r>
+        <w:rPr>
+          <w:color w:val="0000FF"/>
+          <w:bdr w:val="single" w:sz="4" w:space="0" w:color="auto"/>
+        </w:rPr>
+        <w:t>7</w:t>
+      </w:r>
+      <w:r>
+        <w:rPr>
+          <w:color w:val="0000FF"/>
+          <w:bdr w:val="single" w:sz="4" w:space="0" w:color="auto"/>
+        </w:rPr>
+        <w:t>.</w:t>
+      </w:r>
+      <w:r>
+        <w:rPr>
+          <w:color w:val="0000FF"/>
+        </w:rPr>
+        <w:t xml:space="preserve">  </w:t>
+      </w:r>
+      <w:r>
+        <w:rPr>
+          <w:color w:val="008000"/>
+        </w:rPr>
+        <w:t>M</w:t>
+      </w:r>
+      <w:r>
+        <w:rPr>
+          <w:color w:val="008000"/>
+        </w:rPr>
+        <w:t>odal nature of overlays when click menu items in left menu</w:t>
+      </w:r>
+    </w:p>
+    <w:p>
+      <w:pPr>
+        <w:rPr>
+          <w:color w:val="008000"/>
+        </w:rPr>
+      </w:pPr>
+      <w:r>
+        <w:rPr>
+          <w:color w:val="0000FF"/>
+        </w:rPr>
+        <w:tab/>
+      </w:r>
+      <w:r>
+        <w:rPr>
+          <w:color w:val="0000FF"/>
+        </w:rPr>
+        <w:tab/>
+      </w:r>
+      <w:r>
+        <w:rPr>
+          <w:color w:val="008000"/>
+        </w:rPr>
+        <w:t xml:space="preserve">— FIXED 02/23 by removing mavics_only.js from application.html.erb, and inserting code to show/hide the div black_screen in jQuery on-click handers for menu items in left nav. </w:t>
+      </w:r>
+      <w:r>
+        <w:rPr>
+          <w:color w:val="008000"/>
+        </w:rPr>
+        <w:t xml:space="preserve"> </w:t>
+      </w:r>
+    </w:p>
+    <w:p>
+      <w:pPr>
+        <w:rPr>
+          <w:color w:val="008000"/>
+        </w:rPr>
+      </w:pPr>
+      <w:r>
+        <w:rPr>
+          <w:color w:val="008000"/>
+        </w:rPr>
+        <w:tab/>
+      </w:r>
+      <w:r>
+        <w:rPr>
+          <w:color w:val="008000"/>
+        </w:rPr>
+        <w:tab/>
+        <w:t>— make top alignment of left menu agree on home and category pages DONE 2/23</w:t>
+      </w:r>
+    </w:p>
+    <w:p>
+      <w:pPr>
+        <w:rPr>
+          <w:color w:val="008000"/>
+        </w:rPr>
+      </w:pPr>
+      <w:r>
+        <w:rPr>
+          <w:color w:val="008000"/>
+        </w:rPr>
+        <w:tab/>
+      </w:r>
+      <w:r>
+        <w:rPr>
+          <w:color w:val="008000"/>
+        </w:rPr>
+        <w:tab/>
+        <w:t>— fix left-alignmnet of content-right on category page DONE 2/23</w:t>
+      </w:r>
+    </w:p>
+    <w:p>
+      <w:pPr>
+        <w:rPr>
+          <w:color w:val="008000"/>
+        </w:rPr>
+      </w:pPr>
+      <w:r>
+        <w:rPr>
+          <w:color w:val="008000"/>
+        </w:rPr>
+        <w:tab/>
+      </w:r>
+      <w:r>
+        <w:rPr>
+          <w:color w:val="008000"/>
+        </w:rPr>
+        <w:tab/>
+        <w:t>— move popupOverlays right 5+ pix to line up with left of left-most content blocks in the table in categories page.  Make it the same on home page.  DONE 2/23</w:t>
+      </w:r>
+    </w:p>
+    <w:p>
+      <w:pPr>
+        <w:rPr>
+          <w:color w:val="008000"/>
+        </w:rPr>
+      </w:pPr>
+      <w:r>
+        <w:rPr>
+          <w:color w:val="008000"/>
+        </w:rPr>
+        <w:tab/>
+      </w:r>
+      <w:r>
+        <w:rPr>
+          <w:color w:val="008000"/>
+        </w:rPr>
+        <w:tab/>
+        <w:t>— make sure it works for four types of product template page, as well as for home page and cate</w:t>
+      </w:r>
+      <w:r>
+        <w:rPr>
+          <w:color w:val="008000"/>
+        </w:rPr>
+        <w:t>gory template.  Goes with item 4</w:t>
+      </w:r>
+      <w:r>
+        <w:rPr>
+          <w:color w:val="008000"/>
+        </w:rPr>
+        <w:t xml:space="preserve"> above.  </w:t>
+      </w:r>
+    </w:p>
+    <w:p>
+      <w:pPr>
+        <w:rPr>
+          <w:color w:val="008000"/>
+        </w:rPr>
+      </w:pPr>
+    </w:p>
+    <w:p>
+      <w:pPr>
+        <w:rPr>
+          <w:color w:val="FF6600"/>
+        </w:rPr>
+      </w:pPr>
+      <w:r>
+        <w:rPr>
+          <w:color w:val="0000FF"/>
+        </w:rPr>
+        <w:tab/>
+      </w:r>
+      <w:r>
+        <w:rPr>
+          <w:color w:val="FF6600"/>
+          <w:bdr w:val="single" w:sz="4" w:space="0" w:color="auto"/>
+        </w:rPr>
         <w:t>8</w:t>
       </w:r>
       <w:r>
-        <w:t xml:space="preserve">. Dailing </w:t>
-      </w:r>
-      <w:r>
-        <w:t>Living</w:t>
-      </w:r>
-      <w:r>
-        <w:t xml:space="preserve"> Aids</w:t>
-      </w:r>
-    </w:p>
-    <w:p>
-      <w:pPr>
-        <w:rPr>
-          <w:color w:val="008000"/>
-        </w:rPr>
-      </w:pPr>
-      <w:r>
-        <w:rPr>
-          <w:color w:val="0000FF"/>
-        </w:rPr>
-        <w:tab/>
-      </w:r>
-      <w:r>
-        <w:rPr>
-          <w:color w:val="0000FF"/>
-        </w:rPr>
-        <w:tab/>
-      </w:r>
-      <w:r>
-        <w:rPr>
-          <w:color w:val="0000FF"/>
-        </w:rPr>
-        <w:tab/>
-      </w:r>
-      <w:r>
-        <w:rPr>
-          <w:color w:val="008000"/>
-        </w:rPr>
-        <w:t>— inserted products and edited in product-sets, base-products, simple_products</w:t>
-      </w:r>
-      <w:r>
-        <w:rPr>
-          <w:color w:val="008000"/>
-        </w:rPr>
-        <w:t>. [DONE]. 2/12</w:t>
-      </w:r>
-    </w:p>
-    <w:p>
-      <w:pPr>
-        <w:rPr>
-          <w:color w:val="0000FF"/>
-        </w:rPr>
-      </w:pPr>
-      <w:r>
-        <w:rPr>
-          <w:color w:val="0000FF"/>
-        </w:rPr>
-        <w:tab/>
-      </w:r>
-      <w:r>
-        <w:rPr>
-          <w:color w:val="0000FF"/>
-        </w:rPr>
-        <w:tab/>
-      </w:r>
-      <w:r>
-        <w:rPr>
-          <w:color w:val="0000FF"/>
-        </w:rPr>
-        <w:tab/>
-        <w:t>— review results against print catalog for product-set/product-type encoding errors</w:t>
-      </w:r>
-    </w:p>
-    <w:p>
-      <w:pPr>
-        <w:rPr>
-          <w:color w:val="0000FF"/>
-        </w:rPr>
-      </w:pPr>
-      <w:r>
-        <w:rPr>
-          <w:color w:val="0000FF"/>
-        </w:rPr>
-        <w:tab/>
-      </w:r>
-      <w:r>
-        <w:rPr>
-          <w:color w:val="0000FF"/>
-        </w:rPr>
-        <w:tab/>
-      </w:r>
-      <w:r>
-        <w:rPr>
-          <w:color w:val="0000FF"/>
-        </w:rPr>
-        <w:tab/>
-        <w:t xml:space="preserve">— insert web_description fields for product-set w/one or more base-products. </w:t>
-      </w:r>
-    </w:p>
-    <w:p>
-      <w:pPr>
-        <w:rPr>
-          <w:color w:val="008000"/>
-        </w:rPr>
-      </w:pPr>
-      <w:r>
-        <w:rPr>
-          <w:color w:val="0000FF"/>
-        </w:rPr>
-        <w:tab/>
-      </w:r>
-      <w:r>
-        <w:rPr>
-          <w:color w:val="0000FF"/>
-        </w:rPr>
-        <w:tab/>
-      </w:r>
-      <w:r>
-        <w:rPr>
-          <w:color w:val="0000FF"/>
-        </w:rPr>
-        <w:tab/>
-      </w:r>
-      <w:r>
-        <w:rPr>
-          <w:color w:val="008000"/>
-        </w:rPr>
-        <w:t>— resize/convert images to jpgs</w:t>
-      </w:r>
-      <w:r>
-        <w:rPr>
-          <w:color w:val="008000"/>
-        </w:rPr>
-        <w:t xml:space="preserve"> [DONE] 2/13</w:t>
-      </w:r>
-    </w:p>
-    <w:p>
-      <w:pPr>
-        <w:rPr>
-          <w:color w:val="008000"/>
-        </w:rPr>
-      </w:pPr>
-      <w:r>
-        <w:rPr>
-          <w:color w:val="008000"/>
-        </w:rPr>
-        <w:tab/>
-      </w:r>
-      <w:r>
-        <w:rPr>
-          <w:color w:val="008000"/>
-        </w:rPr>
-        <w:tab/>
-      </w:r>
-      <w:r>
-        <w:rPr>
-          <w:color w:val="008000"/>
-        </w:rPr>
-        <w:tab/>
-      </w:r>
-      <w:r>
-        <w:rPr>
-          <w:color w:val="008000"/>
-        </w:rPr>
-        <w:t xml:space="preserve">— </w:t>
-      </w:r>
-      <w:r>
-        <w:rPr>
-          <w:color w:val="008000"/>
-        </w:rPr>
-        <w:t>modify image names for product-sets, base-products that occur outside of a product-set, and SimpleProducts that occur outside of a base-product to use the — 000.jpg  extensions that are used in the directory of PNG product images Mandy sent.  [DONE] 2/13</w:t>
-      </w:r>
-    </w:p>
-    <w:p>
-      <w:pPr>
-        <w:rPr>
-          <w:color w:val="008000"/>
-        </w:rPr>
-      </w:pPr>
-      <w:r>
-        <w:rPr>
-          <w:color w:val="008000"/>
-        </w:rPr>
-        <w:tab/>
-      </w:r>
-      <w:r>
-        <w:rPr>
-          <w:color w:val="008000"/>
-        </w:rPr>
-        <w:tab/>
-      </w:r>
-      <w:r>
-        <w:rPr>
-          <w:color w:val="008000"/>
-        </w:rPr>
-        <w:tab/>
-      </w:r>
-      <w:r>
-        <w:rPr>
-          <w:color w:val="0000FF"/>
-        </w:rPr>
-        <w:t xml:space="preserve">— </w:t>
-      </w:r>
-      <w:r>
-        <w:rPr>
-          <w:color w:val="008000"/>
-        </w:rPr>
-        <w:t>identify images that are missing</w:t>
-      </w:r>
-      <w:r>
-        <w:rPr>
-          <w:color w:val="0000FF"/>
-        </w:rPr>
-        <w:t>;</w:t>
-      </w:r>
-      <w:r>
-        <w:rPr>
-          <w:color w:val="008000"/>
+        <w:rPr>
+          <w:color w:val="FF6600"/>
+          <w:bdr w:val="single" w:sz="4" w:space="0" w:color="auto"/>
+        </w:rPr>
+        <w:t>.</w:t>
+      </w:r>
+      <w:r>
+        <w:rPr>
+          <w:color w:val="FF6600"/>
         </w:rPr>
         <w:t xml:space="preserve"> </w:t>
       </w:r>
@@ -16763,880 +18014,46 @@
         <w:rPr>
           <w:color w:val="FF6600"/>
         </w:rPr>
-        <w:t>enter</w:t>
-      </w:r>
-      <w:r>
-        <w:rPr>
-          <w:color w:val="FF6600"/>
-        </w:rPr>
-        <w:t xml:space="preserve"> in missing_images spreadsheet</w:t>
-      </w:r>
-      <w:r>
-        <w:rPr>
-          <w:color w:val="008000"/>
+        <w:t xml:space="preserve"> reinsert search-by-competitor's-part-no when</w:t>
+      </w:r>
+      <w:r>
+        <w:rPr>
+          <w:color w:val="0000FF"/>
         </w:rPr>
         <w:t xml:space="preserve"> </w:t>
       </w:r>
-    </w:p>
-    <w:p>
-      <w:pPr>
-        <w:rPr>
-          <w:color w:val="008000"/>
-        </w:rPr>
-      </w:pPr>
-    </w:p>
-    <w:p>
-      <w:r>
-        <w:tab/>
-      </w:r>
-      <w:r>
-        <w:tab/>
-        <w:t>9</w:t>
-      </w:r>
-      <w:r>
-        <w:t>. Lymphedema</w:t>
-      </w:r>
-    </w:p>
-    <w:p>
-      <w:pPr>
-        <w:rPr>
-          <w:color w:val="008000"/>
-        </w:rPr>
-      </w:pPr>
-      <w:r>
-        <w:rPr>
-          <w:color w:val="0000FF"/>
-        </w:rPr>
-        <w:tab/>
-      </w:r>
-      <w:r>
-        <w:rPr>
-          <w:color w:val="0000FF"/>
-        </w:rPr>
-        <w:tab/>
-      </w:r>
-      <w:r>
-        <w:rPr>
-          <w:color w:val="0000FF"/>
-        </w:rPr>
-        <w:tab/>
-      </w:r>
-      <w:r>
-        <w:rPr>
-          <w:color w:val="008000"/>
-        </w:rPr>
-        <w:t>— inserted products and edited in product-sets, base-products, simple_products</w:t>
-      </w:r>
-      <w:r>
-        <w:rPr>
-          <w:color w:val="008000"/>
-        </w:rPr>
-        <w:t>. [DONE]. 2/12</w:t>
-      </w:r>
-    </w:p>
-    <w:p>
-      <w:pPr>
-        <w:rPr>
-          <w:color w:val="008000"/>
-        </w:rPr>
-      </w:pPr>
-      <w:r>
-        <w:rPr>
-          <w:color w:val="0000FF"/>
-        </w:rPr>
-        <w:tab/>
-      </w:r>
-      <w:r>
-        <w:rPr>
-          <w:color w:val="008000"/>
-        </w:rPr>
-        <w:tab/>
-      </w:r>
-      <w:r>
-        <w:rPr>
-          <w:color w:val="008000"/>
-        </w:rPr>
-        <w:tab/>
-        <w:t>— review results against print catalog for product-set/product-type encoding errors</w:t>
-      </w:r>
-      <w:r>
-        <w:rPr>
-          <w:color w:val="008000"/>
-        </w:rPr>
-        <w:t>.</w:t>
-      </w:r>
-      <w:r>
-        <w:rPr>
-          <w:color w:val="008000"/>
-        </w:rPr>
-        <w:t xml:space="preserve"> [DONE] 2/13</w:t>
-      </w:r>
-    </w:p>
-    <w:p>
-      <w:pPr>
-        <w:rPr>
-          <w:color w:val="FF6600"/>
-        </w:rPr>
-      </w:pPr>
-      <w:r>
-        <w:rPr>
-          <w:color w:val="0000FF"/>
-        </w:rPr>
-        <w:tab/>
-      </w:r>
-      <w:r>
-        <w:rPr>
-          <w:color w:val="0000FF"/>
-        </w:rPr>
-        <w:tab/>
-      </w:r>
-      <w:r>
-        <w:rPr>
-          <w:color w:val="0000FF"/>
-        </w:rPr>
-        <w:tab/>
-      </w:r>
-      <w:r>
-        <w:rPr>
-          <w:color w:val="0000FF"/>
-        </w:rPr>
-        <w:tab/>
-      </w:r>
-      <w:r>
-        <w:rPr>
-          <w:color w:val="FF6600"/>
-        </w:rPr>
-        <w:t>— Why is the category image for categories/100 (790110-111) getting spread out to 120px in the leaf-level category page for category 100, lymphedema/garmets</w:t>
-      </w:r>
-      <w:r>
-        <w:rPr>
-          <w:color w:val="FF6600"/>
-        </w:rPr>
-        <w:t xml:space="preserve">.  </w:t>
-      </w:r>
-      <w:r>
-        <w:rPr>
-          <w:color w:val="008000"/>
-        </w:rPr>
-        <w:t>FIXED</w:t>
-      </w:r>
-      <w:r>
-        <w:rPr>
-          <w:color w:val="008000"/>
-        </w:rPr>
-        <w:t xml:space="preserve"> (2/13)</w:t>
-      </w:r>
-      <w:r>
-        <w:rPr>
-          <w:color w:val="008000"/>
-        </w:rPr>
-        <w:t xml:space="preserve"> by hand placing image on 120px white background.  </w:t>
-      </w:r>
-      <w:r>
-        <w:rPr>
-          <w:color w:val="008000"/>
-        </w:rPr>
-        <w:t xml:space="preserve">Didn't work. </w:t>
-      </w:r>
-      <w:r>
-        <w:rPr>
-          <w:color w:val="FF6600"/>
-        </w:rPr>
-        <w:t xml:space="preserve">Go back and see why layout isn't handling all of these correctly. </w:t>
-      </w:r>
-    </w:p>
-    <w:p>
-      <w:pPr>
-        <w:rPr>
-          <w:color w:val="0000FF"/>
-        </w:rPr>
-      </w:pPr>
-      <w:r>
-        <w:rPr>
-          <w:color w:val="0000FF"/>
-        </w:rPr>
-        <w:tab/>
-      </w:r>
-      <w:r>
-        <w:rPr>
-          <w:color w:val="0000FF"/>
-        </w:rPr>
-        <w:tab/>
-      </w:r>
-      <w:r>
-        <w:rPr>
-          <w:color w:val="0000FF"/>
-        </w:rPr>
-        <w:tab/>
-        <w:t xml:space="preserve">— insert web_description fields for product-set w/one or more base-products. </w:t>
-      </w:r>
-    </w:p>
-    <w:p>
-      <w:pPr>
-        <w:rPr>
-          <w:color w:val="008000"/>
-        </w:rPr>
-      </w:pPr>
-      <w:r>
-        <w:rPr>
-          <w:color w:val="0000FF"/>
-        </w:rPr>
-        <w:tab/>
-      </w:r>
-      <w:r>
-        <w:rPr>
-          <w:color w:val="0000FF"/>
-        </w:rPr>
-        <w:tab/>
-      </w:r>
-      <w:r>
-        <w:rPr>
-          <w:color w:val="0000FF"/>
-        </w:rPr>
-        <w:tab/>
-      </w:r>
-      <w:r>
-        <w:rPr>
-          <w:color w:val="008000"/>
-        </w:rPr>
-        <w:t>— resize/convert images to jpgs</w:t>
-      </w:r>
-      <w:r>
-        <w:rPr>
-          <w:color w:val="008000"/>
-        </w:rPr>
-        <w:t xml:space="preserve"> [DONE] 2/13</w:t>
-      </w:r>
-    </w:p>
-    <w:p>
-      <w:pPr>
-        <w:rPr>
-          <w:color w:val="008000"/>
-        </w:rPr>
-      </w:pPr>
-      <w:r>
-        <w:rPr>
-          <w:color w:val="008000"/>
-        </w:rPr>
-        <w:tab/>
-      </w:r>
-      <w:r>
-        <w:rPr>
-          <w:color w:val="008000"/>
-        </w:rPr>
-        <w:tab/>
-      </w:r>
-      <w:r>
-        <w:rPr>
-          <w:color w:val="008000"/>
-        </w:rPr>
-        <w:tab/>
-      </w:r>
-      <w:r>
-        <w:rPr>
-          <w:color w:val="008000"/>
-        </w:rPr>
-        <w:t xml:space="preserve">— </w:t>
-      </w:r>
-      <w:r>
-        <w:rPr>
-          <w:color w:val="008000"/>
-        </w:rPr>
-        <w:t>modify image names for product-sets, base-products that occur outside of a product-set, and SimpleProducts that occur outside of a base-product to use the — 000.jpg  extensions that are used in the directory of PNG product images Mandy sent.  [DONE] 2/13</w:t>
-      </w:r>
-    </w:p>
-    <w:p>
-      <w:pPr>
-        <w:rPr>
-          <w:color w:val="008000"/>
-        </w:rPr>
-      </w:pPr>
-      <w:r>
-        <w:rPr>
-          <w:color w:val="008000"/>
-        </w:rPr>
-        <w:tab/>
-      </w:r>
-      <w:r>
-        <w:rPr>
-          <w:color w:val="008000"/>
-        </w:rPr>
-        <w:tab/>
-      </w:r>
-      <w:r>
-        <w:rPr>
-          <w:color w:val="008000"/>
-        </w:rPr>
-        <w:tab/>
-      </w:r>
-      <w:r>
-        <w:rPr>
-          <w:color w:val="0000FF"/>
-        </w:rPr>
-        <w:t xml:space="preserve">— </w:t>
-      </w:r>
-      <w:r>
-        <w:rPr>
-          <w:color w:val="008000"/>
-        </w:rPr>
-        <w:t>identify images that are missing</w:t>
-      </w:r>
-      <w:r>
-        <w:rPr>
-          <w:color w:val="0000FF"/>
-        </w:rPr>
-        <w:t>;</w:t>
-      </w:r>
-      <w:r>
-        <w:rPr>
-          <w:color w:val="008000"/>
-        </w:rPr>
-        <w:t xml:space="preserve"> </w:t>
-      </w:r>
-      <w:r>
-        <w:rPr>
-          <w:color w:val="FF6600"/>
-        </w:rPr>
-        <w:t>enter</w:t>
-      </w:r>
-      <w:r>
-        <w:rPr>
-          <w:color w:val="FF6600"/>
-        </w:rPr>
-        <w:t xml:space="preserve"> in missing_images spreadsheet</w:t>
-      </w:r>
-      <w:r>
-        <w:rPr>
-          <w:color w:val="008000"/>
-        </w:rPr>
-        <w:t xml:space="preserve"> </w:t>
-      </w:r>
-    </w:p>
-    <w:p>
-      <w:pPr>
-        <w:rPr>
-          <w:color w:val="0000FF"/>
-        </w:rPr>
-      </w:pPr>
-    </w:p>
-    <w:p>
-      <w:pPr>
-        <w:rPr>
-          <w:color w:val="0000FF"/>
-        </w:rPr>
-      </w:pPr>
-    </w:p>
-    <w:p>
-      <w:r>
-        <w:rPr>
-          <w:color w:val="0000FF"/>
-        </w:rPr>
-        <w:tab/>
-      </w:r>
-      <w:r>
-        <w:tab/>
-        <w:t>1</w:t>
-      </w:r>
-      <w:r>
-        <w:t>0</w:t>
-      </w:r>
-      <w:r>
-        <w:t>. Wound Care</w:t>
-      </w:r>
-    </w:p>
-    <w:p>
-      <w:pPr>
-        <w:rPr>
-          <w:color w:val="008000"/>
-        </w:rPr>
-      </w:pPr>
-      <w:r>
-        <w:rPr>
-          <w:color w:val="0000FF"/>
-        </w:rPr>
-        <w:tab/>
-      </w:r>
-      <w:r>
-        <w:rPr>
-          <w:color w:val="0000FF"/>
-        </w:rPr>
-        <w:tab/>
-      </w:r>
-      <w:r>
-        <w:rPr>
-          <w:color w:val="0000FF"/>
-        </w:rPr>
-        <w:tab/>
-      </w:r>
-      <w:r>
-        <w:rPr>
-          <w:color w:val="008000"/>
-        </w:rPr>
-        <w:t>— inserted products and edited in product-sets, base-products, simple_products</w:t>
-      </w:r>
-      <w:r>
-        <w:rPr>
-          <w:color w:val="008000"/>
-        </w:rPr>
-        <w:t>. [DONE]. 2/12</w:t>
-      </w:r>
-    </w:p>
-    <w:p>
-      <w:pPr>
-        <w:rPr>
-          <w:color w:val="008000"/>
-        </w:rPr>
-      </w:pPr>
-      <w:r>
-        <w:rPr>
-          <w:color w:val="0000FF"/>
-        </w:rPr>
-        <w:tab/>
-      </w:r>
-      <w:r>
-        <w:rPr>
-          <w:color w:val="0000FF"/>
-        </w:rPr>
-        <w:tab/>
-      </w:r>
-      <w:r>
-        <w:rPr>
-          <w:color w:val="0000FF"/>
-        </w:rPr>
-        <w:tab/>
-      </w:r>
-      <w:r>
-        <w:rPr>
-          <w:color w:val="008000"/>
-        </w:rPr>
-        <w:t>— review results against print catalog for product-set/product-type encoding errors</w:t>
-      </w:r>
-      <w:r>
-        <w:rPr>
-          <w:color w:val="008000"/>
-        </w:rPr>
-        <w:t xml:space="preserve"> [DONE] 2/13</w:t>
-      </w:r>
-    </w:p>
-    <w:p>
-      <w:pPr>
-        <w:rPr>
-          <w:color w:val="0000FF"/>
-        </w:rPr>
-      </w:pPr>
-      <w:r>
-        <w:rPr>
-          <w:color w:val="0000FF"/>
-        </w:rPr>
-        <w:tab/>
-      </w:r>
-      <w:r>
-        <w:rPr>
-          <w:color w:val="0000FF"/>
-        </w:rPr>
-        <w:tab/>
-      </w:r>
-      <w:r>
-        <w:rPr>
-          <w:color w:val="0000FF"/>
-        </w:rPr>
-        <w:tab/>
-        <w:t xml:space="preserve">— insert web_description fields for product-set w/one or more base-products. </w:t>
-      </w:r>
-    </w:p>
-    <w:p>
-      <w:pPr>
-        <w:rPr>
-          <w:color w:val="008000"/>
-        </w:rPr>
-      </w:pPr>
-      <w:r>
-        <w:rPr>
-          <w:color w:val="0000FF"/>
-        </w:rPr>
-        <w:tab/>
-      </w:r>
-      <w:r>
-        <w:rPr>
-          <w:color w:val="0000FF"/>
-        </w:rPr>
-        <w:tab/>
-      </w:r>
-      <w:r>
-        <w:rPr>
-          <w:color w:val="0000FF"/>
-        </w:rPr>
-        <w:tab/>
-      </w:r>
-      <w:r>
-        <w:rPr>
-          <w:color w:val="008000"/>
-        </w:rPr>
-        <w:t>— resize/convert images to jpgs</w:t>
-      </w:r>
-      <w:r>
-        <w:rPr>
-          <w:color w:val="008000"/>
-        </w:rPr>
-        <w:t xml:space="preserve"> [DONE] 2/13</w:t>
-      </w:r>
-    </w:p>
-    <w:p>
-      <w:pPr>
-        <w:rPr>
-          <w:color w:val="008000"/>
-        </w:rPr>
-      </w:pPr>
-      <w:r>
-        <w:rPr>
-          <w:color w:val="008000"/>
-        </w:rPr>
-        <w:tab/>
-      </w:r>
-      <w:r>
-        <w:rPr>
-          <w:color w:val="008000"/>
-        </w:rPr>
-        <w:tab/>
-      </w:r>
-      <w:r>
-        <w:rPr>
-          <w:color w:val="008000"/>
-        </w:rPr>
-        <w:tab/>
-      </w:r>
-      <w:r>
-        <w:rPr>
-          <w:color w:val="008000"/>
-        </w:rPr>
-        <w:t xml:space="preserve">— </w:t>
-      </w:r>
-      <w:r>
-        <w:rPr>
-          <w:color w:val="008000"/>
-        </w:rPr>
-        <w:t>modify image names for product-sets, base-products that occur outside of a product-set, and SimpleProducts that occur outside of a base-product to use the — 000.jpg  extensions that are used in the directory of PNG product images Mandy sent.  [DONE] 2/13</w:t>
-      </w:r>
-    </w:p>
-    <w:p>
-      <w:pPr>
-        <w:rPr>
-          <w:color w:val="008000"/>
-        </w:rPr>
-      </w:pPr>
-      <w:r>
-        <w:rPr>
-          <w:color w:val="008000"/>
-        </w:rPr>
-        <w:tab/>
-      </w:r>
-      <w:r>
-        <w:rPr>
-          <w:color w:val="008000"/>
-        </w:rPr>
-        <w:tab/>
-      </w:r>
-      <w:r>
-        <w:rPr>
-          <w:color w:val="008000"/>
-        </w:rPr>
-        <w:tab/>
-      </w:r>
-      <w:r>
-        <w:rPr>
-          <w:color w:val="0000FF"/>
-        </w:rPr>
-        <w:t xml:space="preserve">— </w:t>
-      </w:r>
-      <w:r>
-        <w:rPr>
-          <w:color w:val="008000"/>
-        </w:rPr>
-        <w:t>identify images that are missing</w:t>
-      </w:r>
-      <w:r>
-        <w:rPr>
-          <w:color w:val="0000FF"/>
-        </w:rPr>
-        <w:t>;</w:t>
-      </w:r>
-      <w:r>
-        <w:rPr>
-          <w:color w:val="008000"/>
-        </w:rPr>
-        <w:t xml:space="preserve"> </w:t>
-      </w:r>
-      <w:r>
-        <w:rPr>
-          <w:color w:val="FF6600"/>
-        </w:rPr>
-        <w:t>enter</w:t>
-      </w:r>
-      <w:r>
-        <w:rPr>
-          <w:color w:val="FF6600"/>
-        </w:rPr>
-        <w:t xml:space="preserve"> in missing_images spreadsheet</w:t>
-      </w:r>
-      <w:r>
-        <w:rPr>
-          <w:color w:val="008000"/>
-        </w:rPr>
-        <w:t xml:space="preserve"> </w:t>
-      </w:r>
-    </w:p>
-    <w:p>
-      <w:pPr>
-        <w:rPr>
-          <w:color w:val="0000FF"/>
-        </w:rPr>
-      </w:pPr>
-    </w:p>
-    <w:p>
-      <w:pPr>
-        <w:rPr>
-          <w:color w:val="0000FF"/>
-        </w:rPr>
-      </w:pPr>
-    </w:p>
-    <w:p>
-      <w:pPr>
-        <w:rPr>
-          <w:color w:val="0000FF"/>
-        </w:rPr>
-      </w:pPr>
-      <w:r>
-        <w:rPr>
-          <w:color w:val="FF0000"/>
-        </w:rPr>
-        <w:t xml:space="preserve">////////////////////////////////// </w:t>
-      </w:r>
-      <w:r>
-        <w:rPr>
-          <w:color w:val="FF0000"/>
-        </w:rPr>
-        <w:t>Sunday 2/12 //////</w:t>
-      </w:r>
-      <w:r>
-        <w:rPr>
-          <w:color w:val="FF0000"/>
-        </w:rPr>
-        <w:t>////////////////////////////////////////////////////////////////////////////////////////</w:t>
-      </w:r>
-      <w:r>
-        <w:rPr>
-          <w:color w:val="0000FF"/>
-        </w:rPr>
-        <w:tab/>
-      </w:r>
-    </w:p>
-    <w:p>
-      <w:pPr>
-        <w:rPr>
-          <w:color w:val="008000"/>
-        </w:rPr>
-      </w:pPr>
-    </w:p>
-    <w:p>
-      <w:pPr>
-        <w:rPr>
-          <w:color w:val="0000FF"/>
-        </w:rPr>
-      </w:pPr>
-      <w:r>
-        <w:rPr>
-          <w:color w:val="0000FF"/>
-        </w:rPr>
-        <w:t>Recap</w:t>
-      </w:r>
-      <w:r>
-        <w:rPr>
-          <w:color w:val="0000FF"/>
-        </w:rPr>
-        <w:t xml:space="preserve"> (1/12)</w:t>
-      </w:r>
-      <w:r>
-        <w:rPr>
-          <w:color w:val="0000FF"/>
-        </w:rPr>
-        <w:t xml:space="preserve"> of principal UI stuff to clean up:</w:t>
-      </w:r>
-    </w:p>
-    <w:p>
-      <w:pPr>
-        <w:rPr>
-          <w:color w:val="008000"/>
-        </w:rPr>
-      </w:pPr>
-      <w:r>
-        <w:rPr>
-          <w:color w:val="FF6600"/>
-        </w:rPr>
-        <w:tab/>
-      </w:r>
-      <w:r>
-        <w:rPr>
-          <w:color w:val="008000"/>
-        </w:rPr>
-        <w:t>1</w:t>
-      </w:r>
-      <w:r>
-        <w:rPr>
-          <w:color w:val="008000"/>
-        </w:rPr>
-        <w:t>. Tru-Medical, payor, provider, ... overlays on home page that go below bottom edge of page — and currently give user no way of scrolling content within the overlay. FIXED 01/14: put in scroll bars.</w:t>
-      </w:r>
-    </w:p>
-    <w:p>
-      <w:pPr>
-        <w:rPr>
-          <w:color w:val="008000"/>
-        </w:rPr>
-      </w:pPr>
-      <w:r>
-        <w:rPr>
-          <w:color w:val="0000FF"/>
-        </w:rPr>
-        <w:tab/>
-      </w:r>
-      <w:r>
-        <w:rPr>
-          <w:color w:val="008000"/>
-        </w:rPr>
-        <w:t>2</w:t>
-      </w:r>
-      <w:r>
-        <w:rPr>
-          <w:color w:val="008000"/>
-        </w:rPr>
-        <w:t xml:space="preserve">. alignment problem on home page </w:t>
-      </w:r>
-    </w:p>
-    <w:p>
-      <w:pPr>
-        <w:rPr>
-          <w:color w:val="008000"/>
-        </w:rPr>
-      </w:pPr>
-      <w:r>
-        <w:rPr>
-          <w:color w:val="0000FF"/>
-        </w:rPr>
-        <w:tab/>
-      </w:r>
-      <w:r>
-        <w:rPr>
-          <w:color w:val="0000FF"/>
-        </w:rPr>
-        <w:tab/>
-      </w:r>
-      <w:r>
-        <w:rPr>
-          <w:color w:val="008000"/>
-        </w:rPr>
-        <w:t>— remove 15px left margin from 'subcontainer' containing 'menu' so left side of menu on home page and others lines up. [DONE] 1/14</w:t>
-      </w:r>
-    </w:p>
-    <w:p>
-      <w:pPr>
-        <w:rPr>
-          <w:color w:val="0000FF"/>
-        </w:rPr>
-      </w:pPr>
-      <w:r>
-        <w:rPr>
-          <w:color w:val="0000FF"/>
-        </w:rPr>
-        <w:tab/>
-        <w:t>3</w:t>
-      </w:r>
-      <w:r>
-        <w:rPr>
-          <w:color w:val="0000FF"/>
-        </w:rPr>
-        <w:t>.  alignment of the register/login, cart/checkout stuff in top right of pages</w:t>
-      </w:r>
-    </w:p>
-    <w:p>
-      <w:pPr>
-        <w:rPr>
-          <w:color w:val="0000FF"/>
-        </w:rPr>
-      </w:pPr>
-      <w:r>
-        <w:rPr>
-          <w:color w:val="0000FF"/>
-        </w:rPr>
-        <w:tab/>
-        <w:t>4</w:t>
-      </w:r>
-      <w:r>
-        <w:rPr>
-          <w:color w:val="0000FF"/>
-        </w:rPr>
-        <w:t xml:space="preserve">.  </w:t>
-      </w:r>
-      <w:r>
-        <w:rPr>
-          <w:color w:val="0000FF"/>
-        </w:rPr>
-        <w:t>making</w:t>
-      </w:r>
-      <w:r>
-        <w:rPr>
-          <w:color w:val="0000FF"/>
-        </w:rPr>
-        <w:t xml:space="preserve"> left menu</w:t>
-      </w:r>
-      <w:r>
-        <w:rPr>
-          <w:color w:val="0000FF"/>
-        </w:rPr>
-        <w:t xml:space="preserve"> 'live' in  </w:t>
-      </w:r>
-      <w:r>
-        <w:rPr>
-          <w:color w:val="0000FF"/>
-        </w:rPr>
-        <w:t>the 3 types of product pages: simple, matrix</w:t>
-      </w:r>
-      <w:r>
-        <w:rPr>
-          <w:color w:val="0000FF"/>
-        </w:rPr>
-        <w:t xml:space="preserve"> (with one or more product-sets)</w:t>
-      </w:r>
-      <w:r>
-        <w:rPr>
-          <w:color w:val="0000FF"/>
-        </w:rPr>
-        <w:t>, complex</w:t>
-      </w:r>
-    </w:p>
-    <w:p>
-      <w:pPr>
-        <w:rPr>
-          <w:color w:val="0000FF"/>
-        </w:rPr>
-      </w:pPr>
-      <w:r>
-        <w:rPr>
-          <w:color w:val="0000FF"/>
-        </w:rPr>
-        <w:tab/>
-        <w:t>5</w:t>
-      </w:r>
-      <w:r>
-        <w:rPr>
-          <w:color w:val="0000FF"/>
-        </w:rPr>
-        <w:t xml:space="preserve">. </w:t>
-      </w:r>
-      <w:r>
-        <w:rPr>
-          <w:color w:val="0000FF"/>
-        </w:rPr>
-        <w:t>register/login pages:</w:t>
+      <w:r>
+        <w:rPr>
+          <w:color w:val="FF6600"/>
+        </w:rPr>
+        <w:t>resolve clash between authorization subsystem and/or admin subsystem</w:t>
+      </w:r>
+    </w:p>
+    <w:p>
+      <w:pPr>
+        <w:rPr>
+          <w:color w:val="0000FF"/>
+        </w:rPr>
+      </w:pPr>
+    </w:p>
+    <w:p>
+      <w:pPr>
+        <w:rPr>
+          <w:color w:val="0000FF"/>
+        </w:rPr>
+      </w:pPr>
+      <w:r>
+        <w:rPr>
+          <w:color w:val="0000FF"/>
+        </w:rPr>
+        <w:tab/>
+      </w:r>
+      <w:r>
+        <w:rPr>
+          <w:color w:val="0000FF"/>
+          <w:bdr w:val="single" w:sz="4" w:space="0" w:color="auto"/>
+        </w:rPr>
+        <w:t>9,</w:t>
       </w:r>
       <w:r>
         <w:rPr>
@@ -17644,402 +18061,16 @@
         </w:rPr>
         <w:t xml:space="preserve">  </w:t>
       </w:r>
-    </w:p>
-    <w:p>
-      <w:pPr>
-        <w:rPr>
-          <w:color w:val="0000FF"/>
-        </w:rPr>
-      </w:pPr>
-      <w:r>
-        <w:rPr>
-          <w:color w:val="0000FF"/>
-        </w:rPr>
-        <w:tab/>
-      </w:r>
-      <w:r>
-        <w:rPr>
-          <w:color w:val="0000FF"/>
-        </w:rPr>
-        <w:tab/>
-        <w:t>— remove left-nav to m</w:t>
-      </w:r>
-      <w:r>
-        <w:rPr>
-          <w:color w:val="0000FF"/>
-        </w:rPr>
-        <w:t>ake them look like add-to-cart / checkout pages on Netsuite backend?</w:t>
-      </w:r>
-      <w:r>
-        <w:rPr>
-          <w:color w:val="0000FF"/>
-        </w:rPr>
-        <w:t xml:space="preserve">  No</w:t>
-      </w:r>
-      <w:r>
-        <w:rPr>
-          <w:color w:val="0000FF"/>
-        </w:rPr>
-        <w:t xml:space="preserve">: </w:t>
-      </w:r>
-      <w:r>
-        <w:rPr>
-          <w:color w:val="0000FF"/>
-        </w:rPr>
-        <w:t xml:space="preserve">Bill prefers to </w:t>
-      </w:r>
-      <w:r>
-        <w:rPr>
-          <w:color w:val="0000FF"/>
-        </w:rPr>
-        <w:t>make left-menu live</w:t>
-      </w:r>
-      <w:r>
-        <w:rPr>
-          <w:color w:val="0000FF"/>
-        </w:rPr>
-        <w:t xml:space="preserve"> on these pages</w:t>
-      </w:r>
-      <w:r>
-        <w:rPr>
-          <w:color w:val="0000FF"/>
-        </w:rPr>
-        <w:t xml:space="preserve">, and add Tru-Medical logo;  </w:t>
-      </w:r>
-    </w:p>
-    <w:p>
-      <w:pPr>
-        <w:rPr>
-          <w:color w:val="0000FF"/>
-        </w:rPr>
-      </w:pPr>
-      <w:r>
-        <w:rPr>
-          <w:color w:val="0000FF"/>
-        </w:rPr>
-        <w:tab/>
-      </w:r>
-      <w:r>
-        <w:rPr>
-          <w:color w:val="0000FF"/>
-        </w:rPr>
-        <w:tab/>
-        <w:t>— on register add option to email or call to set up a new clinic newclinic@tru-medical.com.</w:t>
-      </w:r>
-    </w:p>
-    <w:p>
-      <w:pPr>
-        <w:rPr>
-          <w:color w:val="0000FF"/>
-        </w:rPr>
-      </w:pPr>
-      <w:r>
-        <w:rPr>
-          <w:color w:val="0000FF"/>
-        </w:rPr>
-        <w:tab/>
-      </w:r>
-      <w:r>
-        <w:rPr>
-          <w:color w:val="0000FF"/>
-        </w:rPr>
-        <w:tab/>
-      </w:r>
-      <w:r>
-        <w:rPr>
-          <w:color w:val="0000FF"/>
-        </w:rPr>
-        <w:tab/>
-        <w:t>clinic# or id, or type the name of th</w:t>
-      </w:r>
-      <w:r>
-        <w:rPr>
-          <w:color w:val="0000FF"/>
-        </w:rPr>
-        <w:t>e clinic; verifi</w:t>
-      </w:r>
-      <w:r>
-        <w:rPr>
-          <w:color w:val="0000FF"/>
-        </w:rPr>
-        <w:t xml:space="preserve">able for us and simple for them.  or main-phone number of the ABC Physical Theraphy.  Handle misspelling?  Verify them.  Don't have the email addresses for existing clinics.  </w:t>
-      </w:r>
-      <w:r>
-        <w:rPr>
-          <w:color w:val="0000FF"/>
-        </w:rPr>
-        <w:t xml:space="preserve">  12345  Apple777:  walking into that account to set them up online; here's your account number,  put in your email's;  show them price drop. </w:t>
-      </w:r>
-    </w:p>
-    <w:p>
-      <w:pPr>
-        <w:rPr>
-          <w:color w:val="0000FF"/>
-        </w:rPr>
-      </w:pPr>
-      <w:r>
-        <w:rPr>
-          <w:color w:val="0000FF"/>
-        </w:rPr>
-        <w:t xml:space="preserve"> </w:t>
-      </w:r>
-    </w:p>
-    <w:p>
-      <w:pPr>
-        <w:rPr>
-          <w:color w:val="0000FF"/>
-        </w:rPr>
-      </w:pPr>
-      <w:r>
-        <w:rPr>
-          <w:color w:val="0000FF"/>
-        </w:rPr>
-        <w:tab/>
-        <w:t xml:space="preserve">6. product_type.html.erb </w:t>
-      </w:r>
-    </w:p>
-    <w:p>
-      <w:pPr>
-        <w:rPr>
-          <w:color w:val="008000"/>
-        </w:rPr>
-      </w:pPr>
-      <w:r>
-        <w:rPr>
-          <w:color w:val="008000"/>
-        </w:rPr>
-        <w:tab/>
-      </w:r>
-      <w:r>
-        <w:rPr>
-          <w:color w:val="008000"/>
-        </w:rPr>
-        <w:tab/>
-        <w:t xml:space="preserve">— make description column within table long enough that products fit on single table lines. </w:t>
-      </w:r>
-      <w:r>
-        <w:rPr>
-          <w:color w:val="008000"/>
-        </w:rPr>
-        <w:tab/>
-      </w:r>
-      <w:r>
-        <w:rPr>
-          <w:color w:val="008000"/>
-        </w:rPr>
-        <w:tab/>
-      </w:r>
-      <w:r>
-        <w:rPr>
-          <w:color w:val="008000"/>
-        </w:rPr>
-        <w:tab/>
-        <w:t xml:space="preserve">[DONE] 01/14: 390px. </w:t>
-      </w:r>
-    </w:p>
-    <w:p>
-      <w:pPr>
-        <w:rPr>
-          <w:color w:val="0000FF"/>
-        </w:rPr>
-      </w:pPr>
-      <w:r>
-        <w:rPr>
-          <w:color w:val="0000FF"/>
-        </w:rPr>
-        <w:tab/>
-      </w:r>
-      <w:r>
-        <w:rPr>
-          <w:color w:val="0000FF"/>
-        </w:rPr>
-        <w:tab/>
-        <w:t xml:space="preserve">— remove tabs that don't have content for:  patient and clinician referrals </w:t>
-      </w:r>
-    </w:p>
-    <w:p>
-      <w:pPr>
-        <w:rPr>
-          <w:color w:val="0000FF"/>
-        </w:rPr>
-      </w:pPr>
-    </w:p>
-    <w:p>
-      <w:pPr>
-        <w:rPr>
-          <w:color w:val="0000FF"/>
-        </w:rPr>
-      </w:pPr>
-      <w:r>
-        <w:rPr>
-          <w:color w:val="0000FF"/>
-        </w:rPr>
-        <w:tab/>
-      </w:r>
-      <w:r>
-        <w:rPr>
-          <w:color w:val="0000FF"/>
-          <w:bdr w:val="single" w:sz="4" w:space="0" w:color="auto"/>
-        </w:rPr>
-        <w:t>7</w:t>
-      </w:r>
-      <w:r>
-        <w:rPr>
-          <w:color w:val="0000FF"/>
-          <w:bdr w:val="single" w:sz="4" w:space="0" w:color="auto"/>
-        </w:rPr>
-        <w:t>.</w:t>
-      </w:r>
-      <w:r>
-        <w:rPr>
-          <w:color w:val="0000FF"/>
-        </w:rPr>
-        <w:t xml:space="preserve">  </w:t>
-      </w:r>
-      <w:r>
-        <w:rPr>
-          <w:color w:val="FF6600"/>
-        </w:rPr>
-        <w:t>modal nature of overlays when click menu items in left menu</w:t>
-      </w:r>
-    </w:p>
-    <w:p>
-      <w:pPr>
-        <w:rPr>
-          <w:color w:val="FF6600"/>
-        </w:rPr>
-      </w:pPr>
-      <w:r>
-        <w:rPr>
-          <w:color w:val="0000FF"/>
-        </w:rPr>
-        <w:tab/>
-      </w:r>
-      <w:r>
-        <w:rPr>
-          <w:color w:val="0000FF"/>
-        </w:rPr>
-        <w:tab/>
-      </w:r>
-      <w:r>
-        <w:rPr>
-          <w:color w:val="FF6600"/>
-        </w:rPr>
-        <w:t>— failing on home page;  now failing on inner pages too</w:t>
-      </w:r>
-      <w:r>
-        <w:rPr>
-          <w:color w:val="FF6600"/>
-        </w:rPr>
-        <w:t xml:space="preserve">.  ( works for inner pages in version on heroku. ) </w:t>
-      </w:r>
-    </w:p>
-    <w:p>
-      <w:pPr>
-        <w:rPr>
-          <w:color w:val="0000FF"/>
-        </w:rPr>
-      </w:pPr>
-    </w:p>
-    <w:p>
-      <w:pPr>
-        <w:rPr>
-          <w:color w:val="FF6600"/>
-        </w:rPr>
-      </w:pPr>
-      <w:r>
-        <w:rPr>
-          <w:color w:val="0000FF"/>
-        </w:rPr>
-        <w:tab/>
-      </w:r>
-      <w:r>
-        <w:rPr>
-          <w:color w:val="FF6600"/>
-          <w:bdr w:val="single" w:sz="4" w:space="0" w:color="auto"/>
-        </w:rPr>
-        <w:t>8</w:t>
-      </w:r>
-      <w:r>
-        <w:rPr>
-          <w:color w:val="FF6600"/>
-          <w:bdr w:val="single" w:sz="4" w:space="0" w:color="auto"/>
-        </w:rPr>
-        <w:t>.</w:t>
-      </w:r>
-      <w:r>
-        <w:rPr>
-          <w:color w:val="FF6600"/>
-        </w:rPr>
-        <w:t xml:space="preserve"> </w:t>
-      </w:r>
-      <w:r>
-        <w:rPr>
-          <w:color w:val="FF6600"/>
-        </w:rPr>
-        <w:t xml:space="preserve"> reinsert search-by-competitor's-part-no when</w:t>
-      </w:r>
-      <w:r>
-        <w:rPr>
-          <w:color w:val="0000FF"/>
-        </w:rPr>
-        <w:t xml:space="preserve"> </w:t>
-      </w:r>
-      <w:r>
-        <w:rPr>
-          <w:color w:val="FF6600"/>
-        </w:rPr>
-        <w:t>resolve clash between authorization subsystem and/or admin subsystem</w:t>
-      </w:r>
-    </w:p>
-    <w:p>
-      <w:pPr>
-        <w:rPr>
-          <w:color w:val="0000FF"/>
-        </w:rPr>
-      </w:pPr>
-    </w:p>
-    <w:p>
-      <w:pPr>
-        <w:rPr>
-          <w:color w:val="0000FF"/>
-        </w:rPr>
-      </w:pPr>
-      <w:r>
-        <w:rPr>
-          <w:color w:val="0000FF"/>
-        </w:rPr>
-        <w:tab/>
-      </w:r>
-      <w:r>
-        <w:rPr>
-          <w:color w:val="0000FF"/>
-          <w:bdr w:val="single" w:sz="4" w:space="0" w:color="auto"/>
-        </w:rPr>
-        <w:t>9,</w:t>
-      </w:r>
-      <w:r>
-        <w:rPr>
-          <w:color w:val="0000FF"/>
-        </w:rPr>
-        <w:t xml:space="preserve">  modify views/devise/register/new.html.erb to let user put in clinic he is associated with (if any); set global session variable @@applicable_price_list;  use this to generate clinic-specific prices on simple, matrix, and complex product pages  ( pro</w:t>
-      </w:r>
-      <w:r>
-        <w:rPr>
-          <w:color w:val="0000FF"/>
-        </w:rPr>
+      <w:r>
+        <w:t>modify views/devise/register/new.html.erb to let user put in clinic he is associated with (if any); set global session variable @@applicable_price_list;  use this to generate clinic-specific prices on simple, matrix, and complex product pages  ( pro</w:t>
+      </w:r>
+      <w:r>
         <w:t>duct/show.html.erb, base_product/show.html.eb, and product_type/</w:t>
       </w:r>
       <w:r>
-        <w:rPr>
-          <w:color w:val="0000FF"/>
-        </w:rPr>
         <w:t>show.html.erb</w:t>
       </w:r>
       <w:r>
-        <w:rPr>
-          <w:color w:val="0000FF"/>
-        </w:rPr>
         <w:t>, [ and product_set/show.html.erb ]</w:t>
       </w:r>
       <w:r>
@@ -18443,7 +18474,7 @@
         <w:rStyle w:val="PageNumber"/>
         <w:noProof/>
       </w:rPr>
-      <w:t>25</w:t>
+      <w:t>30</w:t>
     </w:r>
     <w:r>
       <w:rPr>

</xml_diff>